<commit_message>
Edición tema 2 Mat6
</commit_message>
<xml_diff>
--- a/fuentes/contenidos/grado06/guion02/MA_06_02_CO.docx
+++ b/fuentes/contenidos/grado06/guion02/MA_06_02_CO.docx
@@ -558,18 +558,52 @@
                 <w:sz w:val="18"/>
                 <w:szCs w:val="18"/>
               </w:rPr>
-              <w:t>Código Shutterstock (o URL</w:t>
-            </w:r>
-            <w:r>
-              <w:rPr>
-                <w:rFonts w:ascii="Times New Roman" w:hAnsi="Times New Roman" w:cs="Times New Roman"/>
-                <w:b/>
-                <w:color w:val="000000"/>
-                <w:sz w:val="18"/>
-                <w:szCs w:val="18"/>
-              </w:rPr>
-              <w:t xml:space="preserve"> o la ruta en AulaPlaneta</w:t>
-            </w:r>
+              <w:t xml:space="preserve">Código </w:t>
+            </w:r>
+            <w:proofErr w:type="spellStart"/>
+            <w:r>
+              <w:rPr>
+                <w:rFonts w:ascii="Times New Roman" w:hAnsi="Times New Roman" w:cs="Times New Roman"/>
+                <w:b/>
+                <w:color w:val="000000"/>
+                <w:sz w:val="18"/>
+                <w:szCs w:val="18"/>
+              </w:rPr>
+              <w:t>Shutterstock</w:t>
+            </w:r>
+            <w:proofErr w:type="spellEnd"/>
+            <w:r>
+              <w:rPr>
+                <w:rFonts w:ascii="Times New Roman" w:hAnsi="Times New Roman" w:cs="Times New Roman"/>
+                <w:b/>
+                <w:color w:val="000000"/>
+                <w:sz w:val="18"/>
+                <w:szCs w:val="18"/>
+              </w:rPr>
+              <w:t xml:space="preserve"> (o URL</w:t>
+            </w:r>
+            <w:r>
+              <w:rPr>
+                <w:rFonts w:ascii="Times New Roman" w:hAnsi="Times New Roman" w:cs="Times New Roman"/>
+                <w:b/>
+                <w:color w:val="000000"/>
+                <w:sz w:val="18"/>
+                <w:szCs w:val="18"/>
+              </w:rPr>
+              <w:t xml:space="preserve"> o la ruta en </w:t>
+            </w:r>
+            <w:proofErr w:type="spellStart"/>
+            <w:r>
+              <w:rPr>
+                <w:rFonts w:ascii="Times New Roman" w:hAnsi="Times New Roman" w:cs="Times New Roman"/>
+                <w:b/>
+                <w:color w:val="000000"/>
+                <w:sz w:val="18"/>
+                <w:szCs w:val="18"/>
+              </w:rPr>
+              <w:t>AulaPlaneta</w:t>
+            </w:r>
+            <w:proofErr w:type="spellEnd"/>
             <w:r>
               <w:rPr>
                 <w:rFonts w:ascii="Times New Roman" w:hAnsi="Times New Roman" w:cs="Times New Roman"/>
@@ -1027,18 +1061,52 @@
                 <w:sz w:val="18"/>
                 <w:szCs w:val="18"/>
               </w:rPr>
-              <w:t>Código Shutterstock (o URL</w:t>
-            </w:r>
-            <w:r>
-              <w:rPr>
-                <w:rFonts w:ascii="Times New Roman" w:hAnsi="Times New Roman" w:cs="Times New Roman"/>
-                <w:b/>
-                <w:color w:val="000000"/>
-                <w:sz w:val="18"/>
-                <w:szCs w:val="18"/>
-              </w:rPr>
-              <w:t xml:space="preserve"> o la ruta en AulaPlaneta</w:t>
-            </w:r>
+              <w:t xml:space="preserve">Código </w:t>
+            </w:r>
+            <w:proofErr w:type="spellStart"/>
+            <w:r>
+              <w:rPr>
+                <w:rFonts w:ascii="Times New Roman" w:hAnsi="Times New Roman" w:cs="Times New Roman"/>
+                <w:b/>
+                <w:color w:val="000000"/>
+                <w:sz w:val="18"/>
+                <w:szCs w:val="18"/>
+              </w:rPr>
+              <w:t>Shutterstock</w:t>
+            </w:r>
+            <w:proofErr w:type="spellEnd"/>
+            <w:r>
+              <w:rPr>
+                <w:rFonts w:ascii="Times New Roman" w:hAnsi="Times New Roman" w:cs="Times New Roman"/>
+                <w:b/>
+                <w:color w:val="000000"/>
+                <w:sz w:val="18"/>
+                <w:szCs w:val="18"/>
+              </w:rPr>
+              <w:t xml:space="preserve"> (o URL</w:t>
+            </w:r>
+            <w:r>
+              <w:rPr>
+                <w:rFonts w:ascii="Times New Roman" w:hAnsi="Times New Roman" w:cs="Times New Roman"/>
+                <w:b/>
+                <w:color w:val="000000"/>
+                <w:sz w:val="18"/>
+                <w:szCs w:val="18"/>
+              </w:rPr>
+              <w:t xml:space="preserve"> o la ruta en </w:t>
+            </w:r>
+            <w:proofErr w:type="spellStart"/>
+            <w:r>
+              <w:rPr>
+                <w:rFonts w:ascii="Times New Roman" w:hAnsi="Times New Roman" w:cs="Times New Roman"/>
+                <w:b/>
+                <w:color w:val="000000"/>
+                <w:sz w:val="18"/>
+                <w:szCs w:val="18"/>
+              </w:rPr>
+              <w:t>AulaPlaneta</w:t>
+            </w:r>
+            <w:proofErr w:type="spellEnd"/>
             <w:r>
               <w:rPr>
                 <w:rFonts w:ascii="Times New Roman" w:hAnsi="Times New Roman" w:cs="Times New Roman"/>
@@ -2120,7 +2188,23 @@
           <w:rFonts w:ascii="Times New Roman" w:hAnsi="Times New Roman" w:cs="Times New Roman"/>
           <w:color w:val="333333"/>
         </w:rPr>
-        <w:t xml:space="preserve"> a representar números de forma calculística, es decir, poniendo tantas </w:t>
+        <w:t xml:space="preserve"> a representar números de forma </w:t>
+      </w:r>
+      <w:proofErr w:type="spellStart"/>
+      <w:r>
+        <w:rPr>
+          <w:rFonts w:ascii="Times New Roman" w:hAnsi="Times New Roman" w:cs="Times New Roman"/>
+          <w:color w:val="333333"/>
+        </w:rPr>
+        <w:t>calculística</w:t>
+      </w:r>
+      <w:proofErr w:type="spellEnd"/>
+      <w:r>
+        <w:rPr>
+          <w:rFonts w:ascii="Times New Roman" w:hAnsi="Times New Roman" w:cs="Times New Roman"/>
+          <w:color w:val="333333"/>
+        </w:rPr>
+        <w:t xml:space="preserve">, es decir, poniendo tantas </w:t>
       </w:r>
       <w:r>
         <w:rPr>
@@ -2506,18 +2590,52 @@
                 <w:szCs w:val="18"/>
               </w:rPr>
               <w:lastRenderedPageBreak/>
-              <w:t>Código Shutterstock (o URL</w:t>
-            </w:r>
-            <w:r>
-              <w:rPr>
-                <w:rFonts w:ascii="Times New Roman" w:hAnsi="Times New Roman" w:cs="Times New Roman"/>
-                <w:b/>
-                <w:color w:val="000000"/>
-                <w:sz w:val="18"/>
-                <w:szCs w:val="18"/>
-              </w:rPr>
-              <w:t xml:space="preserve"> o la ruta en AulaPlaneta</w:t>
-            </w:r>
+              <w:t xml:space="preserve">Código </w:t>
+            </w:r>
+            <w:proofErr w:type="spellStart"/>
+            <w:r>
+              <w:rPr>
+                <w:rFonts w:ascii="Times New Roman" w:hAnsi="Times New Roman" w:cs="Times New Roman"/>
+                <w:b/>
+                <w:color w:val="000000"/>
+                <w:sz w:val="18"/>
+                <w:szCs w:val="18"/>
+              </w:rPr>
+              <w:t>Shutterstock</w:t>
+            </w:r>
+            <w:proofErr w:type="spellEnd"/>
+            <w:r>
+              <w:rPr>
+                <w:rFonts w:ascii="Times New Roman" w:hAnsi="Times New Roman" w:cs="Times New Roman"/>
+                <w:b/>
+                <w:color w:val="000000"/>
+                <w:sz w:val="18"/>
+                <w:szCs w:val="18"/>
+              </w:rPr>
+              <w:t xml:space="preserve"> (o URL</w:t>
+            </w:r>
+            <w:r>
+              <w:rPr>
+                <w:rFonts w:ascii="Times New Roman" w:hAnsi="Times New Roman" w:cs="Times New Roman"/>
+                <w:b/>
+                <w:color w:val="000000"/>
+                <w:sz w:val="18"/>
+                <w:szCs w:val="18"/>
+              </w:rPr>
+              <w:t xml:space="preserve"> o la ruta en </w:t>
+            </w:r>
+            <w:proofErr w:type="spellStart"/>
+            <w:r>
+              <w:rPr>
+                <w:rFonts w:ascii="Times New Roman" w:hAnsi="Times New Roman" w:cs="Times New Roman"/>
+                <w:b/>
+                <w:color w:val="000000"/>
+                <w:sz w:val="18"/>
+                <w:szCs w:val="18"/>
+              </w:rPr>
+              <w:t>AulaPlaneta</w:t>
+            </w:r>
+            <w:proofErr w:type="spellEnd"/>
             <w:r>
               <w:rPr>
                 <w:rFonts w:ascii="Times New Roman" w:hAnsi="Times New Roman" w:cs="Times New Roman"/>
@@ -2892,18 +3010,52 @@
                 <w:sz w:val="18"/>
                 <w:szCs w:val="18"/>
               </w:rPr>
-              <w:t>Código Shutterstock (o URL</w:t>
-            </w:r>
-            <w:r>
-              <w:rPr>
-                <w:rFonts w:ascii="Times New Roman" w:hAnsi="Times New Roman" w:cs="Times New Roman"/>
-                <w:b/>
-                <w:color w:val="000000"/>
-                <w:sz w:val="18"/>
-                <w:szCs w:val="18"/>
-              </w:rPr>
-              <w:t xml:space="preserve"> o la ruta en AulaPlaneta</w:t>
-            </w:r>
+              <w:t xml:space="preserve">Código </w:t>
+            </w:r>
+            <w:proofErr w:type="spellStart"/>
+            <w:r>
+              <w:rPr>
+                <w:rFonts w:ascii="Times New Roman" w:hAnsi="Times New Roman" w:cs="Times New Roman"/>
+                <w:b/>
+                <w:color w:val="000000"/>
+                <w:sz w:val="18"/>
+                <w:szCs w:val="18"/>
+              </w:rPr>
+              <w:t>Shutterstock</w:t>
+            </w:r>
+            <w:proofErr w:type="spellEnd"/>
+            <w:r>
+              <w:rPr>
+                <w:rFonts w:ascii="Times New Roman" w:hAnsi="Times New Roman" w:cs="Times New Roman"/>
+                <w:b/>
+                <w:color w:val="000000"/>
+                <w:sz w:val="18"/>
+                <w:szCs w:val="18"/>
+              </w:rPr>
+              <w:t xml:space="preserve"> (o URL</w:t>
+            </w:r>
+            <w:r>
+              <w:rPr>
+                <w:rFonts w:ascii="Times New Roman" w:hAnsi="Times New Roman" w:cs="Times New Roman"/>
+                <w:b/>
+                <w:color w:val="000000"/>
+                <w:sz w:val="18"/>
+                <w:szCs w:val="18"/>
+              </w:rPr>
+              <w:t xml:space="preserve"> o la ruta en </w:t>
+            </w:r>
+            <w:proofErr w:type="spellStart"/>
+            <w:r>
+              <w:rPr>
+                <w:rFonts w:ascii="Times New Roman" w:hAnsi="Times New Roman" w:cs="Times New Roman"/>
+                <w:b/>
+                <w:color w:val="000000"/>
+                <w:sz w:val="18"/>
+                <w:szCs w:val="18"/>
+              </w:rPr>
+              <w:t>AulaPlaneta</w:t>
+            </w:r>
+            <w:proofErr w:type="spellEnd"/>
             <w:r>
               <w:rPr>
                 <w:rFonts w:ascii="Times New Roman" w:hAnsi="Times New Roman" w:cs="Times New Roman"/>
@@ -3316,18 +3468,52 @@
                 <w:szCs w:val="18"/>
               </w:rPr>
               <w:lastRenderedPageBreak/>
-              <w:t>Código Shutterstock (o URL</w:t>
-            </w:r>
-            <w:r>
-              <w:rPr>
-                <w:rFonts w:ascii="Times New Roman" w:hAnsi="Times New Roman" w:cs="Times New Roman"/>
-                <w:b/>
-                <w:color w:val="000000"/>
-                <w:sz w:val="18"/>
-                <w:szCs w:val="18"/>
-              </w:rPr>
-              <w:t xml:space="preserve"> o la ruta en AulaPlaneta</w:t>
-            </w:r>
+              <w:t xml:space="preserve">Código </w:t>
+            </w:r>
+            <w:proofErr w:type="spellStart"/>
+            <w:r>
+              <w:rPr>
+                <w:rFonts w:ascii="Times New Roman" w:hAnsi="Times New Roman" w:cs="Times New Roman"/>
+                <w:b/>
+                <w:color w:val="000000"/>
+                <w:sz w:val="18"/>
+                <w:szCs w:val="18"/>
+              </w:rPr>
+              <w:t>Shutterstock</w:t>
+            </w:r>
+            <w:proofErr w:type="spellEnd"/>
+            <w:r>
+              <w:rPr>
+                <w:rFonts w:ascii="Times New Roman" w:hAnsi="Times New Roman" w:cs="Times New Roman"/>
+                <w:b/>
+                <w:color w:val="000000"/>
+                <w:sz w:val="18"/>
+                <w:szCs w:val="18"/>
+              </w:rPr>
+              <w:t xml:space="preserve"> (o URL</w:t>
+            </w:r>
+            <w:r>
+              <w:rPr>
+                <w:rFonts w:ascii="Times New Roman" w:hAnsi="Times New Roman" w:cs="Times New Roman"/>
+                <w:b/>
+                <w:color w:val="000000"/>
+                <w:sz w:val="18"/>
+                <w:szCs w:val="18"/>
+              </w:rPr>
+              <w:t xml:space="preserve"> o la ruta en </w:t>
+            </w:r>
+            <w:proofErr w:type="spellStart"/>
+            <w:r>
+              <w:rPr>
+                <w:rFonts w:ascii="Times New Roman" w:hAnsi="Times New Roman" w:cs="Times New Roman"/>
+                <w:b/>
+                <w:color w:val="000000"/>
+                <w:sz w:val="18"/>
+                <w:szCs w:val="18"/>
+              </w:rPr>
+              <w:t>AulaPlaneta</w:t>
+            </w:r>
+            <w:proofErr w:type="spellEnd"/>
             <w:r>
               <w:rPr>
                 <w:rFonts w:ascii="Times New Roman" w:hAnsi="Times New Roman" w:cs="Times New Roman"/>
@@ -3684,18 +3870,52 @@
                 <w:sz w:val="18"/>
                 <w:szCs w:val="18"/>
               </w:rPr>
-              <w:t>Código Shutterstock (o URL</w:t>
-            </w:r>
-            <w:r>
-              <w:rPr>
-                <w:rFonts w:ascii="Times New Roman" w:hAnsi="Times New Roman" w:cs="Times New Roman"/>
-                <w:b/>
-                <w:color w:val="000000"/>
-                <w:sz w:val="18"/>
-                <w:szCs w:val="18"/>
-              </w:rPr>
-              <w:t xml:space="preserve"> o la ruta en AulaPlaneta</w:t>
-            </w:r>
+              <w:t xml:space="preserve">Código </w:t>
+            </w:r>
+            <w:proofErr w:type="spellStart"/>
+            <w:r>
+              <w:rPr>
+                <w:rFonts w:ascii="Times New Roman" w:hAnsi="Times New Roman" w:cs="Times New Roman"/>
+                <w:b/>
+                <w:color w:val="000000"/>
+                <w:sz w:val="18"/>
+                <w:szCs w:val="18"/>
+              </w:rPr>
+              <w:t>Shutterstock</w:t>
+            </w:r>
+            <w:proofErr w:type="spellEnd"/>
+            <w:r>
+              <w:rPr>
+                <w:rFonts w:ascii="Times New Roman" w:hAnsi="Times New Roman" w:cs="Times New Roman"/>
+                <w:b/>
+                <w:color w:val="000000"/>
+                <w:sz w:val="18"/>
+                <w:szCs w:val="18"/>
+              </w:rPr>
+              <w:t xml:space="preserve"> (o URL</w:t>
+            </w:r>
+            <w:r>
+              <w:rPr>
+                <w:rFonts w:ascii="Times New Roman" w:hAnsi="Times New Roman" w:cs="Times New Roman"/>
+                <w:b/>
+                <w:color w:val="000000"/>
+                <w:sz w:val="18"/>
+                <w:szCs w:val="18"/>
+              </w:rPr>
+              <w:t xml:space="preserve"> o la ruta en </w:t>
+            </w:r>
+            <w:proofErr w:type="spellStart"/>
+            <w:r>
+              <w:rPr>
+                <w:rFonts w:ascii="Times New Roman" w:hAnsi="Times New Roman" w:cs="Times New Roman"/>
+                <w:b/>
+                <w:color w:val="000000"/>
+                <w:sz w:val="18"/>
+                <w:szCs w:val="18"/>
+              </w:rPr>
+              <w:t>AulaPlaneta</w:t>
+            </w:r>
+            <w:proofErr w:type="spellEnd"/>
             <w:r>
               <w:rPr>
                 <w:rFonts w:ascii="Times New Roman" w:hAnsi="Times New Roman" w:cs="Times New Roman"/>
@@ -4197,18 +4417,52 @@
                 <w:szCs w:val="18"/>
               </w:rPr>
               <w:lastRenderedPageBreak/>
-              <w:t>Código Shutterstock (o URL</w:t>
-            </w:r>
-            <w:r>
-              <w:rPr>
-                <w:rFonts w:ascii="Times New Roman" w:hAnsi="Times New Roman" w:cs="Times New Roman"/>
-                <w:b/>
-                <w:color w:val="000000"/>
-                <w:sz w:val="18"/>
-                <w:szCs w:val="18"/>
-              </w:rPr>
-              <w:t xml:space="preserve"> o la ruta en AulaPlaneta</w:t>
-            </w:r>
+              <w:t xml:space="preserve">Código </w:t>
+            </w:r>
+            <w:proofErr w:type="spellStart"/>
+            <w:r>
+              <w:rPr>
+                <w:rFonts w:ascii="Times New Roman" w:hAnsi="Times New Roman" w:cs="Times New Roman"/>
+                <w:b/>
+                <w:color w:val="000000"/>
+                <w:sz w:val="18"/>
+                <w:szCs w:val="18"/>
+              </w:rPr>
+              <w:t>Shutterstock</w:t>
+            </w:r>
+            <w:proofErr w:type="spellEnd"/>
+            <w:r>
+              <w:rPr>
+                <w:rFonts w:ascii="Times New Roman" w:hAnsi="Times New Roman" w:cs="Times New Roman"/>
+                <w:b/>
+                <w:color w:val="000000"/>
+                <w:sz w:val="18"/>
+                <w:szCs w:val="18"/>
+              </w:rPr>
+              <w:t xml:space="preserve"> (o URL</w:t>
+            </w:r>
+            <w:r>
+              <w:rPr>
+                <w:rFonts w:ascii="Times New Roman" w:hAnsi="Times New Roman" w:cs="Times New Roman"/>
+                <w:b/>
+                <w:color w:val="000000"/>
+                <w:sz w:val="18"/>
+                <w:szCs w:val="18"/>
+              </w:rPr>
+              <w:t xml:space="preserve"> o la ruta en </w:t>
+            </w:r>
+            <w:proofErr w:type="spellStart"/>
+            <w:r>
+              <w:rPr>
+                <w:rFonts w:ascii="Times New Roman" w:hAnsi="Times New Roman" w:cs="Times New Roman"/>
+                <w:b/>
+                <w:color w:val="000000"/>
+                <w:sz w:val="18"/>
+                <w:szCs w:val="18"/>
+              </w:rPr>
+              <w:t>AulaPlaneta</w:t>
+            </w:r>
+            <w:proofErr w:type="spellEnd"/>
             <w:r>
               <w:rPr>
                 <w:rFonts w:ascii="Times New Roman" w:hAnsi="Times New Roman" w:cs="Times New Roman"/>
@@ -5213,7 +5467,7 @@
                 <v:shape id="_x0000_i1025" type="#_x0000_t75" style="width:312.75pt;height:108.75pt" o:ole="">
                   <v:imagedata r:id="rId18" o:title=""/>
                 </v:shape>
-                <o:OLEObject Type="Embed" ProgID="PBrush" ShapeID="_x0000_i1025" DrawAspect="Content" ObjectID="_1492891227" r:id="rId19"/>
+                <o:OLEObject Type="Embed" ProgID="PBrush" ShapeID="_x0000_i1025" DrawAspect="Content" ObjectID="_1493053306" r:id="rId19"/>
               </w:object>
             </w:r>
           </w:p>
@@ -5264,18 +5518,52 @@
                 <w:szCs w:val="18"/>
               </w:rPr>
               <w:lastRenderedPageBreak/>
-              <w:t>Código Shutterstock (o URL</w:t>
-            </w:r>
-            <w:r>
-              <w:rPr>
-                <w:rFonts w:ascii="Times New Roman" w:hAnsi="Times New Roman" w:cs="Times New Roman"/>
-                <w:b/>
-                <w:color w:val="000000"/>
-                <w:sz w:val="18"/>
-                <w:szCs w:val="18"/>
-              </w:rPr>
-              <w:t xml:space="preserve"> o la ruta en AulaPlaneta</w:t>
-            </w:r>
+              <w:t xml:space="preserve">Código </w:t>
+            </w:r>
+            <w:proofErr w:type="spellStart"/>
+            <w:r>
+              <w:rPr>
+                <w:rFonts w:ascii="Times New Roman" w:hAnsi="Times New Roman" w:cs="Times New Roman"/>
+                <w:b/>
+                <w:color w:val="000000"/>
+                <w:sz w:val="18"/>
+                <w:szCs w:val="18"/>
+              </w:rPr>
+              <w:t>Shutterstock</w:t>
+            </w:r>
+            <w:proofErr w:type="spellEnd"/>
+            <w:r>
+              <w:rPr>
+                <w:rFonts w:ascii="Times New Roman" w:hAnsi="Times New Roman" w:cs="Times New Roman"/>
+                <w:b/>
+                <w:color w:val="000000"/>
+                <w:sz w:val="18"/>
+                <w:szCs w:val="18"/>
+              </w:rPr>
+              <w:t xml:space="preserve"> (o URL</w:t>
+            </w:r>
+            <w:r>
+              <w:rPr>
+                <w:rFonts w:ascii="Times New Roman" w:hAnsi="Times New Roman" w:cs="Times New Roman"/>
+                <w:b/>
+                <w:color w:val="000000"/>
+                <w:sz w:val="18"/>
+                <w:szCs w:val="18"/>
+              </w:rPr>
+              <w:t xml:space="preserve"> o la ruta en </w:t>
+            </w:r>
+            <w:proofErr w:type="spellStart"/>
+            <w:r>
+              <w:rPr>
+                <w:rFonts w:ascii="Times New Roman" w:hAnsi="Times New Roman" w:cs="Times New Roman"/>
+                <w:b/>
+                <w:color w:val="000000"/>
+                <w:sz w:val="18"/>
+                <w:szCs w:val="18"/>
+              </w:rPr>
+              <w:t>AulaPlaneta</w:t>
+            </w:r>
+            <w:proofErr w:type="spellEnd"/>
             <w:r>
               <w:rPr>
                 <w:rFonts w:ascii="Times New Roman" w:hAnsi="Times New Roman" w:cs="Times New Roman"/>
@@ -5788,18 +6076,52 @@
                 <w:sz w:val="18"/>
                 <w:szCs w:val="18"/>
               </w:rPr>
-              <w:t>Código Shutterstock (o URL</w:t>
-            </w:r>
-            <w:r>
-              <w:rPr>
-                <w:rFonts w:ascii="Times New Roman" w:hAnsi="Times New Roman" w:cs="Times New Roman"/>
-                <w:b/>
-                <w:color w:val="000000"/>
-                <w:sz w:val="18"/>
-                <w:szCs w:val="18"/>
-              </w:rPr>
-              <w:t xml:space="preserve"> o la ruta en AulaPlaneta</w:t>
-            </w:r>
+              <w:t xml:space="preserve">Código </w:t>
+            </w:r>
+            <w:proofErr w:type="spellStart"/>
+            <w:r>
+              <w:rPr>
+                <w:rFonts w:ascii="Times New Roman" w:hAnsi="Times New Roman" w:cs="Times New Roman"/>
+                <w:b/>
+                <w:color w:val="000000"/>
+                <w:sz w:val="18"/>
+                <w:szCs w:val="18"/>
+              </w:rPr>
+              <w:t>Shutterstock</w:t>
+            </w:r>
+            <w:proofErr w:type="spellEnd"/>
+            <w:r>
+              <w:rPr>
+                <w:rFonts w:ascii="Times New Roman" w:hAnsi="Times New Roman" w:cs="Times New Roman"/>
+                <w:b/>
+                <w:color w:val="000000"/>
+                <w:sz w:val="18"/>
+                <w:szCs w:val="18"/>
+              </w:rPr>
+              <w:t xml:space="preserve"> (o URL</w:t>
+            </w:r>
+            <w:r>
+              <w:rPr>
+                <w:rFonts w:ascii="Times New Roman" w:hAnsi="Times New Roman" w:cs="Times New Roman"/>
+                <w:b/>
+                <w:color w:val="000000"/>
+                <w:sz w:val="18"/>
+                <w:szCs w:val="18"/>
+              </w:rPr>
+              <w:t xml:space="preserve"> o la ruta en </w:t>
+            </w:r>
+            <w:proofErr w:type="spellStart"/>
+            <w:r>
+              <w:rPr>
+                <w:rFonts w:ascii="Times New Roman" w:hAnsi="Times New Roman" w:cs="Times New Roman"/>
+                <w:b/>
+                <w:color w:val="000000"/>
+                <w:sz w:val="18"/>
+                <w:szCs w:val="18"/>
+              </w:rPr>
+              <w:t>AulaPlaneta</w:t>
+            </w:r>
+            <w:proofErr w:type="spellEnd"/>
             <w:r>
               <w:rPr>
                 <w:rFonts w:ascii="Times New Roman" w:hAnsi="Times New Roman" w:cs="Times New Roman"/>
@@ -6502,18 +6824,52 @@
                 <w:szCs w:val="18"/>
               </w:rPr>
               <w:lastRenderedPageBreak/>
-              <w:t>Código Shutterstock (o URL</w:t>
-            </w:r>
-            <w:r>
-              <w:rPr>
-                <w:rFonts w:ascii="Times New Roman" w:hAnsi="Times New Roman" w:cs="Times New Roman"/>
-                <w:b/>
-                <w:color w:val="000000"/>
-                <w:sz w:val="18"/>
-                <w:szCs w:val="18"/>
-              </w:rPr>
-              <w:t xml:space="preserve"> o la ruta en AulaPlaneta</w:t>
-            </w:r>
+              <w:t xml:space="preserve">Código </w:t>
+            </w:r>
+            <w:proofErr w:type="spellStart"/>
+            <w:r>
+              <w:rPr>
+                <w:rFonts w:ascii="Times New Roman" w:hAnsi="Times New Roman" w:cs="Times New Roman"/>
+                <w:b/>
+                <w:color w:val="000000"/>
+                <w:sz w:val="18"/>
+                <w:szCs w:val="18"/>
+              </w:rPr>
+              <w:t>Shutterstock</w:t>
+            </w:r>
+            <w:proofErr w:type="spellEnd"/>
+            <w:r>
+              <w:rPr>
+                <w:rFonts w:ascii="Times New Roman" w:hAnsi="Times New Roman" w:cs="Times New Roman"/>
+                <w:b/>
+                <w:color w:val="000000"/>
+                <w:sz w:val="18"/>
+                <w:szCs w:val="18"/>
+              </w:rPr>
+              <w:t xml:space="preserve"> (o URL</w:t>
+            </w:r>
+            <w:r>
+              <w:rPr>
+                <w:rFonts w:ascii="Times New Roman" w:hAnsi="Times New Roman" w:cs="Times New Roman"/>
+                <w:b/>
+                <w:color w:val="000000"/>
+                <w:sz w:val="18"/>
+                <w:szCs w:val="18"/>
+              </w:rPr>
+              <w:t xml:space="preserve"> o la ruta en </w:t>
+            </w:r>
+            <w:proofErr w:type="spellStart"/>
+            <w:r>
+              <w:rPr>
+                <w:rFonts w:ascii="Times New Roman" w:hAnsi="Times New Roman" w:cs="Times New Roman"/>
+                <w:b/>
+                <w:color w:val="000000"/>
+                <w:sz w:val="18"/>
+                <w:szCs w:val="18"/>
+              </w:rPr>
+              <w:t>AulaPlaneta</w:t>
+            </w:r>
+            <w:proofErr w:type="spellEnd"/>
             <w:r>
               <w:rPr>
                 <w:rFonts w:ascii="Times New Roman" w:hAnsi="Times New Roman" w:cs="Times New Roman"/>
@@ -6907,8 +7263,18 @@
           <w:color w:val="000000"/>
           <w:shd w:val="clear" w:color="auto" w:fill="FFFFFF"/>
         </w:rPr>
-        <w:t xml:space="preserve"> y un símbolo para las decenas, centenas, etc</w:t>
-      </w:r>
+        <w:t xml:space="preserve"> y un símbolo para las decenas, centenas, </w:t>
+      </w:r>
+      <w:proofErr w:type="spellStart"/>
+      <w:r>
+        <w:rPr>
+          <w:rFonts w:ascii="Times New Roman" w:hAnsi="Times New Roman" w:cs="Times New Roman"/>
+          <w:color w:val="000000"/>
+          <w:shd w:val="clear" w:color="auto" w:fill="FFFFFF"/>
+        </w:rPr>
+        <w:t>etc</w:t>
+      </w:r>
+      <w:proofErr w:type="spellEnd"/>
       <w:r>
         <w:rPr>
           <w:rFonts w:ascii="Times New Roman" w:hAnsi="Times New Roman" w:cs="Times New Roman"/>
@@ -7229,7 +7595,43 @@
                 <w:color w:val="000000"/>
               </w:rPr>
               <w:lastRenderedPageBreak/>
-              <w:t>Código Shutterstock (o URL o la ruta en AulaPlaneta)</w:t>
+              <w:t xml:space="preserve">Código </w:t>
+            </w:r>
+            <w:proofErr w:type="spellStart"/>
+            <w:r>
+              <w:rPr>
+                <w:rFonts w:ascii="Times New Roman" w:hAnsi="Times New Roman" w:cs="Times New Roman"/>
+                <w:b/>
+                <w:color w:val="000000"/>
+              </w:rPr>
+              <w:t>Shutterstock</w:t>
+            </w:r>
+            <w:proofErr w:type="spellEnd"/>
+            <w:r>
+              <w:rPr>
+                <w:rFonts w:ascii="Times New Roman" w:hAnsi="Times New Roman" w:cs="Times New Roman"/>
+                <w:b/>
+                <w:color w:val="000000"/>
+              </w:rPr>
+              <w:t xml:space="preserve"> (o URL o la ruta en </w:t>
+            </w:r>
+            <w:proofErr w:type="spellStart"/>
+            <w:r>
+              <w:rPr>
+                <w:rFonts w:ascii="Times New Roman" w:hAnsi="Times New Roman" w:cs="Times New Roman"/>
+                <w:b/>
+                <w:color w:val="000000"/>
+              </w:rPr>
+              <w:t>AulaPlaneta</w:t>
+            </w:r>
+            <w:proofErr w:type="spellEnd"/>
+            <w:r>
+              <w:rPr>
+                <w:rFonts w:ascii="Times New Roman" w:hAnsi="Times New Roman" w:cs="Times New Roman"/>
+                <w:b/>
+                <w:color w:val="000000"/>
+              </w:rPr>
+              <w:t>)</w:t>
             </w:r>
           </w:p>
         </w:tc>
@@ -7682,7 +8084,51 @@
                 <w:sz w:val="18"/>
                 <w:szCs w:val="18"/>
               </w:rPr>
-              <w:t>Código Shutterstock (o URL o la ruta en AulaPlaneta)</w:t>
+              <w:t xml:space="preserve">Código </w:t>
+            </w:r>
+            <w:proofErr w:type="spellStart"/>
+            <w:r>
+              <w:rPr>
+                <w:rFonts w:ascii="Times New Roman" w:hAnsi="Times New Roman" w:cs="Times New Roman"/>
+                <w:b/>
+                <w:color w:val="000000"/>
+                <w:sz w:val="18"/>
+                <w:szCs w:val="18"/>
+              </w:rPr>
+              <w:t>Shutterstock</w:t>
+            </w:r>
+            <w:proofErr w:type="spellEnd"/>
+            <w:r>
+              <w:rPr>
+                <w:rFonts w:ascii="Times New Roman" w:hAnsi="Times New Roman" w:cs="Times New Roman"/>
+                <w:b/>
+                <w:color w:val="000000"/>
+                <w:sz w:val="18"/>
+                <w:szCs w:val="18"/>
+              </w:rPr>
+              <w:t xml:space="preserve"> (o URL o la ruta en </w:t>
+            </w:r>
+            <w:proofErr w:type="spellStart"/>
+            <w:r>
+              <w:rPr>
+                <w:rFonts w:ascii="Times New Roman" w:hAnsi="Times New Roman" w:cs="Times New Roman"/>
+                <w:b/>
+                <w:color w:val="000000"/>
+                <w:sz w:val="18"/>
+                <w:szCs w:val="18"/>
+              </w:rPr>
+              <w:t>AulaPlaneta</w:t>
+            </w:r>
+            <w:proofErr w:type="spellEnd"/>
+            <w:r>
+              <w:rPr>
+                <w:rFonts w:ascii="Times New Roman" w:hAnsi="Times New Roman" w:cs="Times New Roman"/>
+                <w:b/>
+                <w:color w:val="000000"/>
+                <w:sz w:val="18"/>
+                <w:szCs w:val="18"/>
+              </w:rPr>
+              <w:t>)</w:t>
             </w:r>
           </w:p>
         </w:tc>
@@ -8855,7 +9301,43 @@
                 <w:color w:val="000000"/>
               </w:rPr>
               <w:lastRenderedPageBreak/>
-              <w:t>Código Shutterstock (o URL o la ruta en AulaPlaneta)</w:t>
+              <w:t xml:space="preserve">Código </w:t>
+            </w:r>
+            <w:proofErr w:type="spellStart"/>
+            <w:r>
+              <w:rPr>
+                <w:rFonts w:ascii="Times New Roman" w:hAnsi="Times New Roman" w:cs="Times New Roman"/>
+                <w:b/>
+                <w:color w:val="000000"/>
+              </w:rPr>
+              <w:t>Shutterstock</w:t>
+            </w:r>
+            <w:proofErr w:type="spellEnd"/>
+            <w:r>
+              <w:rPr>
+                <w:rFonts w:ascii="Times New Roman" w:hAnsi="Times New Roman" w:cs="Times New Roman"/>
+                <w:b/>
+                <w:color w:val="000000"/>
+              </w:rPr>
+              <w:t xml:space="preserve"> (o URL o la ruta en </w:t>
+            </w:r>
+            <w:proofErr w:type="spellStart"/>
+            <w:r>
+              <w:rPr>
+                <w:rFonts w:ascii="Times New Roman" w:hAnsi="Times New Roman" w:cs="Times New Roman"/>
+                <w:b/>
+                <w:color w:val="000000"/>
+              </w:rPr>
+              <w:t>AulaPlaneta</w:t>
+            </w:r>
+            <w:proofErr w:type="spellEnd"/>
+            <w:r>
+              <w:rPr>
+                <w:rFonts w:ascii="Times New Roman" w:hAnsi="Times New Roman" w:cs="Times New Roman"/>
+                <w:b/>
+                <w:color w:val="000000"/>
+              </w:rPr>
+              <w:t>)</w:t>
             </w:r>
           </w:p>
         </w:tc>
@@ -9189,18 +9671,52 @@
                 <w:sz w:val="18"/>
                 <w:szCs w:val="18"/>
               </w:rPr>
-              <w:t>Código Shutterstock (o URL</w:t>
-            </w:r>
-            <w:r>
-              <w:rPr>
-                <w:rFonts w:ascii="Times New Roman" w:hAnsi="Times New Roman" w:cs="Times New Roman"/>
-                <w:b/>
-                <w:color w:val="000000"/>
-                <w:sz w:val="18"/>
-                <w:szCs w:val="18"/>
-              </w:rPr>
-              <w:t xml:space="preserve"> o la ruta en AulaPlaneta</w:t>
-            </w:r>
+              <w:t xml:space="preserve">Código </w:t>
+            </w:r>
+            <w:proofErr w:type="spellStart"/>
+            <w:r>
+              <w:rPr>
+                <w:rFonts w:ascii="Times New Roman" w:hAnsi="Times New Roman" w:cs="Times New Roman"/>
+                <w:b/>
+                <w:color w:val="000000"/>
+                <w:sz w:val="18"/>
+                <w:szCs w:val="18"/>
+              </w:rPr>
+              <w:t>Shutterstock</w:t>
+            </w:r>
+            <w:proofErr w:type="spellEnd"/>
+            <w:r>
+              <w:rPr>
+                <w:rFonts w:ascii="Times New Roman" w:hAnsi="Times New Roman" w:cs="Times New Roman"/>
+                <w:b/>
+                <w:color w:val="000000"/>
+                <w:sz w:val="18"/>
+                <w:szCs w:val="18"/>
+              </w:rPr>
+              <w:t xml:space="preserve"> (o URL</w:t>
+            </w:r>
+            <w:r>
+              <w:rPr>
+                <w:rFonts w:ascii="Times New Roman" w:hAnsi="Times New Roman" w:cs="Times New Roman"/>
+                <w:b/>
+                <w:color w:val="000000"/>
+                <w:sz w:val="18"/>
+                <w:szCs w:val="18"/>
+              </w:rPr>
+              <w:t xml:space="preserve"> o la ruta en </w:t>
+            </w:r>
+            <w:proofErr w:type="spellStart"/>
+            <w:r>
+              <w:rPr>
+                <w:rFonts w:ascii="Times New Roman" w:hAnsi="Times New Roman" w:cs="Times New Roman"/>
+                <w:b/>
+                <w:color w:val="000000"/>
+                <w:sz w:val="18"/>
+                <w:szCs w:val="18"/>
+              </w:rPr>
+              <w:t>AulaPlaneta</w:t>
+            </w:r>
+            <w:proofErr w:type="spellEnd"/>
             <w:r>
               <w:rPr>
                 <w:rFonts w:ascii="Times New Roman" w:hAnsi="Times New Roman" w:cs="Times New Roman"/>
@@ -9536,7 +10052,29 @@
                 <w:sz w:val="18"/>
                 <w:szCs w:val="18"/>
               </w:rPr>
-              <w:t xml:space="preserve">Código Shutterstock (o </w:t>
+              <w:t xml:space="preserve">Código </w:t>
+            </w:r>
+            <w:proofErr w:type="spellStart"/>
+            <w:r>
+              <w:rPr>
+                <w:rFonts w:ascii="Times New Roman" w:hAnsi="Times New Roman" w:cs="Times New Roman"/>
+                <w:b/>
+                <w:color w:val="000000"/>
+                <w:sz w:val="18"/>
+                <w:szCs w:val="18"/>
+              </w:rPr>
+              <w:t>Shutterstock</w:t>
+            </w:r>
+            <w:proofErr w:type="spellEnd"/>
+            <w:r>
+              <w:rPr>
+                <w:rFonts w:ascii="Times New Roman" w:hAnsi="Times New Roman" w:cs="Times New Roman"/>
+                <w:b/>
+                <w:color w:val="000000"/>
+                <w:sz w:val="18"/>
+                <w:szCs w:val="18"/>
+              </w:rPr>
+              <w:t xml:space="preserve"> (o </w:t>
             </w:r>
             <w:r>
               <w:rPr>
@@ -9557,8 +10095,20 @@
                 <w:sz w:val="18"/>
                 <w:szCs w:val="18"/>
               </w:rPr>
-              <w:t xml:space="preserve"> o la ruta en AulaPlaneta</w:t>
-            </w:r>
+              <w:t xml:space="preserve"> o la ruta en </w:t>
+            </w:r>
+            <w:proofErr w:type="spellStart"/>
+            <w:r>
+              <w:rPr>
+                <w:rFonts w:ascii="Times New Roman" w:hAnsi="Times New Roman" w:cs="Times New Roman"/>
+                <w:b/>
+                <w:color w:val="000000"/>
+                <w:sz w:val="18"/>
+                <w:szCs w:val="18"/>
+              </w:rPr>
+              <w:t>AulaPlaneta</w:t>
+            </w:r>
+            <w:proofErr w:type="spellEnd"/>
             <w:r>
               <w:rPr>
                 <w:rFonts w:ascii="Times New Roman" w:hAnsi="Times New Roman" w:cs="Times New Roman"/>
@@ -10344,18 +10894,52 @@
                 <w:szCs w:val="18"/>
               </w:rPr>
               <w:lastRenderedPageBreak/>
-              <w:t>Código Shutterstock (o URL</w:t>
-            </w:r>
-            <w:r>
-              <w:rPr>
-                <w:rFonts w:ascii="Times New Roman" w:hAnsi="Times New Roman" w:cs="Times New Roman"/>
-                <w:b/>
-                <w:color w:val="000000"/>
-                <w:sz w:val="18"/>
-                <w:szCs w:val="18"/>
-              </w:rPr>
-              <w:t xml:space="preserve"> o la ruta en AulaPlaneta</w:t>
-            </w:r>
+              <w:t xml:space="preserve">Código </w:t>
+            </w:r>
+            <w:proofErr w:type="spellStart"/>
+            <w:r>
+              <w:rPr>
+                <w:rFonts w:ascii="Times New Roman" w:hAnsi="Times New Roman" w:cs="Times New Roman"/>
+                <w:b/>
+                <w:color w:val="000000"/>
+                <w:sz w:val="18"/>
+                <w:szCs w:val="18"/>
+              </w:rPr>
+              <w:t>Shutterstock</w:t>
+            </w:r>
+            <w:proofErr w:type="spellEnd"/>
+            <w:r>
+              <w:rPr>
+                <w:rFonts w:ascii="Times New Roman" w:hAnsi="Times New Roman" w:cs="Times New Roman"/>
+                <w:b/>
+                <w:color w:val="000000"/>
+                <w:sz w:val="18"/>
+                <w:szCs w:val="18"/>
+              </w:rPr>
+              <w:t xml:space="preserve"> (o URL</w:t>
+            </w:r>
+            <w:r>
+              <w:rPr>
+                <w:rFonts w:ascii="Times New Roman" w:hAnsi="Times New Roman" w:cs="Times New Roman"/>
+                <w:b/>
+                <w:color w:val="000000"/>
+                <w:sz w:val="18"/>
+                <w:szCs w:val="18"/>
+              </w:rPr>
+              <w:t xml:space="preserve"> o la ruta en </w:t>
+            </w:r>
+            <w:proofErr w:type="spellStart"/>
+            <w:r>
+              <w:rPr>
+                <w:rFonts w:ascii="Times New Roman" w:hAnsi="Times New Roman" w:cs="Times New Roman"/>
+                <w:b/>
+                <w:color w:val="000000"/>
+                <w:sz w:val="18"/>
+                <w:szCs w:val="18"/>
+              </w:rPr>
+              <w:t>AulaPlaneta</w:t>
+            </w:r>
+            <w:proofErr w:type="spellEnd"/>
             <w:r>
               <w:rPr>
                 <w:rFonts w:ascii="Times New Roman" w:hAnsi="Times New Roman" w:cs="Times New Roman"/>
@@ -10692,18 +11276,52 @@
                 <w:sz w:val="18"/>
                 <w:szCs w:val="18"/>
               </w:rPr>
-              <w:t>Código Shutterstock (o URL</w:t>
-            </w:r>
-            <w:r>
-              <w:rPr>
-                <w:rFonts w:ascii="Times New Roman" w:hAnsi="Times New Roman" w:cs="Times New Roman"/>
-                <w:b/>
-                <w:color w:val="000000"/>
-                <w:sz w:val="18"/>
-                <w:szCs w:val="18"/>
-              </w:rPr>
-              <w:t xml:space="preserve"> o la ruta en AulaPlaneta</w:t>
-            </w:r>
+              <w:t xml:space="preserve">Código </w:t>
+            </w:r>
+            <w:proofErr w:type="spellStart"/>
+            <w:r>
+              <w:rPr>
+                <w:rFonts w:ascii="Times New Roman" w:hAnsi="Times New Roman" w:cs="Times New Roman"/>
+                <w:b/>
+                <w:color w:val="000000"/>
+                <w:sz w:val="18"/>
+                <w:szCs w:val="18"/>
+              </w:rPr>
+              <w:t>Shutterstock</w:t>
+            </w:r>
+            <w:proofErr w:type="spellEnd"/>
+            <w:r>
+              <w:rPr>
+                <w:rFonts w:ascii="Times New Roman" w:hAnsi="Times New Roman" w:cs="Times New Roman"/>
+                <w:b/>
+                <w:color w:val="000000"/>
+                <w:sz w:val="18"/>
+                <w:szCs w:val="18"/>
+              </w:rPr>
+              <w:t xml:space="preserve"> (o URL</w:t>
+            </w:r>
+            <w:r>
+              <w:rPr>
+                <w:rFonts w:ascii="Times New Roman" w:hAnsi="Times New Roman" w:cs="Times New Roman"/>
+                <w:b/>
+                <w:color w:val="000000"/>
+                <w:sz w:val="18"/>
+                <w:szCs w:val="18"/>
+              </w:rPr>
+              <w:t xml:space="preserve"> o la ruta en </w:t>
+            </w:r>
+            <w:proofErr w:type="spellStart"/>
+            <w:r>
+              <w:rPr>
+                <w:rFonts w:ascii="Times New Roman" w:hAnsi="Times New Roman" w:cs="Times New Roman"/>
+                <w:b/>
+                <w:color w:val="000000"/>
+                <w:sz w:val="18"/>
+                <w:szCs w:val="18"/>
+              </w:rPr>
+              <w:t>AulaPlaneta</w:t>
+            </w:r>
+            <w:proofErr w:type="spellEnd"/>
             <w:r>
               <w:rPr>
                 <w:rFonts w:ascii="Times New Roman" w:hAnsi="Times New Roman" w:cs="Times New Roman"/>
@@ -11339,18 +11957,52 @@
                 <w:szCs w:val="18"/>
               </w:rPr>
               <w:lastRenderedPageBreak/>
-              <w:t>Código Shutterstock (o URL</w:t>
-            </w:r>
-            <w:r>
-              <w:rPr>
-                <w:rFonts w:ascii="Times New Roman" w:hAnsi="Times New Roman" w:cs="Times New Roman"/>
-                <w:b/>
-                <w:color w:val="000000"/>
-                <w:sz w:val="18"/>
-                <w:szCs w:val="18"/>
-              </w:rPr>
-              <w:t xml:space="preserve"> o la ruta en AulaPlaneta</w:t>
-            </w:r>
+              <w:t xml:space="preserve">Código </w:t>
+            </w:r>
+            <w:proofErr w:type="spellStart"/>
+            <w:r>
+              <w:rPr>
+                <w:rFonts w:ascii="Times New Roman" w:hAnsi="Times New Roman" w:cs="Times New Roman"/>
+                <w:b/>
+                <w:color w:val="000000"/>
+                <w:sz w:val="18"/>
+                <w:szCs w:val="18"/>
+              </w:rPr>
+              <w:t>Shutterstock</w:t>
+            </w:r>
+            <w:proofErr w:type="spellEnd"/>
+            <w:r>
+              <w:rPr>
+                <w:rFonts w:ascii="Times New Roman" w:hAnsi="Times New Roman" w:cs="Times New Roman"/>
+                <w:b/>
+                <w:color w:val="000000"/>
+                <w:sz w:val="18"/>
+                <w:szCs w:val="18"/>
+              </w:rPr>
+              <w:t xml:space="preserve"> (o URL</w:t>
+            </w:r>
+            <w:r>
+              <w:rPr>
+                <w:rFonts w:ascii="Times New Roman" w:hAnsi="Times New Roman" w:cs="Times New Roman"/>
+                <w:b/>
+                <w:color w:val="000000"/>
+                <w:sz w:val="18"/>
+                <w:szCs w:val="18"/>
+              </w:rPr>
+              <w:t xml:space="preserve"> o la ruta en </w:t>
+            </w:r>
+            <w:proofErr w:type="spellStart"/>
+            <w:r>
+              <w:rPr>
+                <w:rFonts w:ascii="Times New Roman" w:hAnsi="Times New Roman" w:cs="Times New Roman"/>
+                <w:b/>
+                <w:color w:val="000000"/>
+                <w:sz w:val="18"/>
+                <w:szCs w:val="18"/>
+              </w:rPr>
+              <w:t>AulaPlaneta</w:t>
+            </w:r>
+            <w:proofErr w:type="spellEnd"/>
             <w:r>
               <w:rPr>
                 <w:rFonts w:ascii="Times New Roman" w:hAnsi="Times New Roman" w:cs="Times New Roman"/>
@@ -11622,18 +12274,52 @@
                 <w:sz w:val="18"/>
                 <w:szCs w:val="18"/>
               </w:rPr>
-              <w:t>Código Shutterstock (o URL</w:t>
-            </w:r>
-            <w:r>
-              <w:rPr>
-                <w:rFonts w:ascii="Times New Roman" w:hAnsi="Times New Roman" w:cs="Times New Roman"/>
-                <w:b/>
-                <w:color w:val="000000"/>
-                <w:sz w:val="18"/>
-                <w:szCs w:val="18"/>
-              </w:rPr>
-              <w:t xml:space="preserve"> o la ruta en AulaPlaneta</w:t>
-            </w:r>
+              <w:t xml:space="preserve">Código </w:t>
+            </w:r>
+            <w:proofErr w:type="spellStart"/>
+            <w:r>
+              <w:rPr>
+                <w:rFonts w:ascii="Times New Roman" w:hAnsi="Times New Roman" w:cs="Times New Roman"/>
+                <w:b/>
+                <w:color w:val="000000"/>
+                <w:sz w:val="18"/>
+                <w:szCs w:val="18"/>
+              </w:rPr>
+              <w:t>Shutterstock</w:t>
+            </w:r>
+            <w:proofErr w:type="spellEnd"/>
+            <w:r>
+              <w:rPr>
+                <w:rFonts w:ascii="Times New Roman" w:hAnsi="Times New Roman" w:cs="Times New Roman"/>
+                <w:b/>
+                <w:color w:val="000000"/>
+                <w:sz w:val="18"/>
+                <w:szCs w:val="18"/>
+              </w:rPr>
+              <w:t xml:space="preserve"> (o URL</w:t>
+            </w:r>
+            <w:r>
+              <w:rPr>
+                <w:rFonts w:ascii="Times New Roman" w:hAnsi="Times New Roman" w:cs="Times New Roman"/>
+                <w:b/>
+                <w:color w:val="000000"/>
+                <w:sz w:val="18"/>
+                <w:szCs w:val="18"/>
+              </w:rPr>
+              <w:t xml:space="preserve"> o la ruta en </w:t>
+            </w:r>
+            <w:proofErr w:type="spellStart"/>
+            <w:r>
+              <w:rPr>
+                <w:rFonts w:ascii="Times New Roman" w:hAnsi="Times New Roman" w:cs="Times New Roman"/>
+                <w:b/>
+                <w:color w:val="000000"/>
+                <w:sz w:val="18"/>
+                <w:szCs w:val="18"/>
+              </w:rPr>
+              <w:t>AulaPlaneta</w:t>
+            </w:r>
+            <w:proofErr w:type="spellEnd"/>
             <w:r>
               <w:rPr>
                 <w:rFonts w:ascii="Times New Roman" w:hAnsi="Times New Roman" w:cs="Times New Roman"/>
@@ -11983,18 +12669,52 @@
                 <w:sz w:val="18"/>
                 <w:szCs w:val="18"/>
               </w:rPr>
-              <w:t>Código Shutterstock (o URL</w:t>
-            </w:r>
-            <w:r>
-              <w:rPr>
-                <w:rFonts w:ascii="Times New Roman" w:hAnsi="Times New Roman" w:cs="Times New Roman"/>
-                <w:b/>
-                <w:color w:val="000000"/>
-                <w:sz w:val="18"/>
-                <w:szCs w:val="18"/>
-              </w:rPr>
-              <w:t xml:space="preserve"> o la ruta en AulaPlaneta</w:t>
-            </w:r>
+              <w:t xml:space="preserve">Código </w:t>
+            </w:r>
+            <w:proofErr w:type="spellStart"/>
+            <w:r>
+              <w:rPr>
+                <w:rFonts w:ascii="Times New Roman" w:hAnsi="Times New Roman" w:cs="Times New Roman"/>
+                <w:b/>
+                <w:color w:val="000000"/>
+                <w:sz w:val="18"/>
+                <w:szCs w:val="18"/>
+              </w:rPr>
+              <w:t>Shutterstock</w:t>
+            </w:r>
+            <w:proofErr w:type="spellEnd"/>
+            <w:r>
+              <w:rPr>
+                <w:rFonts w:ascii="Times New Roman" w:hAnsi="Times New Roman" w:cs="Times New Roman"/>
+                <w:b/>
+                <w:color w:val="000000"/>
+                <w:sz w:val="18"/>
+                <w:szCs w:val="18"/>
+              </w:rPr>
+              <w:t xml:space="preserve"> (o URL</w:t>
+            </w:r>
+            <w:r>
+              <w:rPr>
+                <w:rFonts w:ascii="Times New Roman" w:hAnsi="Times New Roman" w:cs="Times New Roman"/>
+                <w:b/>
+                <w:color w:val="000000"/>
+                <w:sz w:val="18"/>
+                <w:szCs w:val="18"/>
+              </w:rPr>
+              <w:t xml:space="preserve"> o la ruta en </w:t>
+            </w:r>
+            <w:proofErr w:type="spellStart"/>
+            <w:r>
+              <w:rPr>
+                <w:rFonts w:ascii="Times New Roman" w:hAnsi="Times New Roman" w:cs="Times New Roman"/>
+                <w:b/>
+                <w:color w:val="000000"/>
+                <w:sz w:val="18"/>
+                <w:szCs w:val="18"/>
+              </w:rPr>
+              <w:t>AulaPlaneta</w:t>
+            </w:r>
+            <w:proofErr w:type="spellEnd"/>
             <w:r>
               <w:rPr>
                 <w:rFonts w:ascii="Times New Roman" w:hAnsi="Times New Roman" w:cs="Times New Roman"/>
@@ -12371,18 +13091,52 @@
                 <w:szCs w:val="18"/>
               </w:rPr>
               <w:lastRenderedPageBreak/>
-              <w:t>Código Shutterstock (o URL</w:t>
-            </w:r>
-            <w:r>
-              <w:rPr>
-                <w:rFonts w:ascii="Times New Roman" w:hAnsi="Times New Roman" w:cs="Times New Roman"/>
-                <w:b/>
-                <w:color w:val="000000"/>
-                <w:sz w:val="18"/>
-                <w:szCs w:val="18"/>
-              </w:rPr>
-              <w:t xml:space="preserve"> o la ruta en AulaPlaneta</w:t>
-            </w:r>
+              <w:t xml:space="preserve">Código </w:t>
+            </w:r>
+            <w:proofErr w:type="spellStart"/>
+            <w:r>
+              <w:rPr>
+                <w:rFonts w:ascii="Times New Roman" w:hAnsi="Times New Roman" w:cs="Times New Roman"/>
+                <w:b/>
+                <w:color w:val="000000"/>
+                <w:sz w:val="18"/>
+                <w:szCs w:val="18"/>
+              </w:rPr>
+              <w:t>Shutterstock</w:t>
+            </w:r>
+            <w:proofErr w:type="spellEnd"/>
+            <w:r>
+              <w:rPr>
+                <w:rFonts w:ascii="Times New Roman" w:hAnsi="Times New Roman" w:cs="Times New Roman"/>
+                <w:b/>
+                <w:color w:val="000000"/>
+                <w:sz w:val="18"/>
+                <w:szCs w:val="18"/>
+              </w:rPr>
+              <w:t xml:space="preserve"> (o URL</w:t>
+            </w:r>
+            <w:r>
+              <w:rPr>
+                <w:rFonts w:ascii="Times New Roman" w:hAnsi="Times New Roman" w:cs="Times New Roman"/>
+                <w:b/>
+                <w:color w:val="000000"/>
+                <w:sz w:val="18"/>
+                <w:szCs w:val="18"/>
+              </w:rPr>
+              <w:t xml:space="preserve"> o la ruta en </w:t>
+            </w:r>
+            <w:proofErr w:type="spellStart"/>
+            <w:r>
+              <w:rPr>
+                <w:rFonts w:ascii="Times New Roman" w:hAnsi="Times New Roman" w:cs="Times New Roman"/>
+                <w:b/>
+                <w:color w:val="000000"/>
+                <w:sz w:val="18"/>
+                <w:szCs w:val="18"/>
+              </w:rPr>
+              <w:t>AulaPlaneta</w:t>
+            </w:r>
+            <w:proofErr w:type="spellEnd"/>
             <w:r>
               <w:rPr>
                 <w:rFonts w:ascii="Times New Roman" w:hAnsi="Times New Roman" w:cs="Times New Roman"/>
@@ -13125,7 +13879,29 @@
                 <w:sz w:val="18"/>
                 <w:szCs w:val="18"/>
               </w:rPr>
-              <w:t>Código Shutterstock (o URL</w:t>
+              <w:t xml:space="preserve">Código </w:t>
+            </w:r>
+            <w:proofErr w:type="spellStart"/>
+            <w:r>
+              <w:rPr>
+                <w:rFonts w:ascii="Times New Roman" w:hAnsi="Times New Roman" w:cs="Times New Roman"/>
+                <w:b/>
+                <w:color w:val="000000"/>
+                <w:sz w:val="18"/>
+                <w:szCs w:val="18"/>
+              </w:rPr>
+              <w:t>Shutterstock</w:t>
+            </w:r>
+            <w:proofErr w:type="spellEnd"/>
+            <w:r>
+              <w:rPr>
+                <w:rFonts w:ascii="Times New Roman" w:hAnsi="Times New Roman" w:cs="Times New Roman"/>
+                <w:b/>
+                <w:color w:val="000000"/>
+                <w:sz w:val="18"/>
+                <w:szCs w:val="18"/>
+              </w:rPr>
+              <w:t xml:space="preserve"> (o URL</w:t>
             </w:r>
             <w:r>
               <w:rPr>
@@ -13146,8 +13922,20 @@
                 <w:szCs w:val="18"/>
               </w:rPr>
               <w:lastRenderedPageBreak/>
-              <w:t>en AulaPlaneta</w:t>
-            </w:r>
+              <w:t xml:space="preserve">en </w:t>
+            </w:r>
+            <w:proofErr w:type="spellStart"/>
+            <w:r>
+              <w:rPr>
+                <w:rFonts w:ascii="Times New Roman" w:hAnsi="Times New Roman" w:cs="Times New Roman"/>
+                <w:b/>
+                <w:color w:val="000000"/>
+                <w:sz w:val="18"/>
+                <w:szCs w:val="18"/>
+              </w:rPr>
+              <w:t>AulaPlaneta</w:t>
+            </w:r>
+            <w:proofErr w:type="spellEnd"/>
             <w:r>
               <w:rPr>
                 <w:rFonts w:ascii="Times New Roman" w:hAnsi="Times New Roman" w:cs="Times New Roman"/>
@@ -14589,18 +15377,52 @@
                 <w:sz w:val="18"/>
                 <w:szCs w:val="18"/>
               </w:rPr>
-              <w:t>Código Shutterstock (o URL</w:t>
-            </w:r>
-            <w:r>
-              <w:rPr>
-                <w:rFonts w:ascii="Times New Roman" w:hAnsi="Times New Roman" w:cs="Times New Roman"/>
-                <w:b/>
-                <w:color w:val="000000"/>
-                <w:sz w:val="18"/>
-                <w:szCs w:val="18"/>
-              </w:rPr>
-              <w:t xml:space="preserve"> o la ruta en AulaPlaneta</w:t>
-            </w:r>
+              <w:t xml:space="preserve">Código </w:t>
+            </w:r>
+            <w:proofErr w:type="spellStart"/>
+            <w:r>
+              <w:rPr>
+                <w:rFonts w:ascii="Times New Roman" w:hAnsi="Times New Roman" w:cs="Times New Roman"/>
+                <w:b/>
+                <w:color w:val="000000"/>
+                <w:sz w:val="18"/>
+                <w:szCs w:val="18"/>
+              </w:rPr>
+              <w:t>Shutterstock</w:t>
+            </w:r>
+            <w:proofErr w:type="spellEnd"/>
+            <w:r>
+              <w:rPr>
+                <w:rFonts w:ascii="Times New Roman" w:hAnsi="Times New Roman" w:cs="Times New Roman"/>
+                <w:b/>
+                <w:color w:val="000000"/>
+                <w:sz w:val="18"/>
+                <w:szCs w:val="18"/>
+              </w:rPr>
+              <w:t xml:space="preserve"> (o URL</w:t>
+            </w:r>
+            <w:r>
+              <w:rPr>
+                <w:rFonts w:ascii="Times New Roman" w:hAnsi="Times New Roman" w:cs="Times New Roman"/>
+                <w:b/>
+                <w:color w:val="000000"/>
+                <w:sz w:val="18"/>
+                <w:szCs w:val="18"/>
+              </w:rPr>
+              <w:t xml:space="preserve"> o la ruta en </w:t>
+            </w:r>
+            <w:proofErr w:type="spellStart"/>
+            <w:r>
+              <w:rPr>
+                <w:rFonts w:ascii="Times New Roman" w:hAnsi="Times New Roman" w:cs="Times New Roman"/>
+                <w:b/>
+                <w:color w:val="000000"/>
+                <w:sz w:val="18"/>
+                <w:szCs w:val="18"/>
+              </w:rPr>
+              <w:t>AulaPlaneta</w:t>
+            </w:r>
+            <w:proofErr w:type="spellEnd"/>
             <w:r>
               <w:rPr>
                 <w:rFonts w:ascii="Times New Roman" w:hAnsi="Times New Roman" w:cs="Times New Roman"/>
@@ -14667,7 +15489,23 @@
                 <w:rFonts w:ascii="Times New Roman" w:hAnsi="Times New Roman" w:cs="Times New Roman"/>
                 <w:color w:val="000000"/>
               </w:rPr>
-              <w:t>Expresión polinómica decimal.</w:t>
+              <w:t xml:space="preserve">Expresión </w:t>
+            </w:r>
+            <w:proofErr w:type="spellStart"/>
+            <w:r>
+              <w:rPr>
+                <w:rFonts w:ascii="Times New Roman" w:hAnsi="Times New Roman" w:cs="Times New Roman"/>
+                <w:color w:val="000000"/>
+              </w:rPr>
+              <w:t>polinómica</w:t>
+            </w:r>
+            <w:proofErr w:type="spellEnd"/>
+            <w:r>
+              <w:rPr>
+                <w:rFonts w:ascii="Times New Roman" w:hAnsi="Times New Roman" w:cs="Times New Roman"/>
+                <w:color w:val="000000"/>
+              </w:rPr>
+              <w:t xml:space="preserve"> decimal.</w:t>
             </w:r>
           </w:p>
           <w:p>
@@ -15166,18 +16004,52 @@
                 <w:sz w:val="18"/>
                 <w:szCs w:val="18"/>
               </w:rPr>
-              <w:t>Código Shutterstock (o URL</w:t>
-            </w:r>
-            <w:r>
-              <w:rPr>
-                <w:rFonts w:ascii="Times New Roman" w:hAnsi="Times New Roman" w:cs="Times New Roman"/>
-                <w:b/>
-                <w:color w:val="000000"/>
-                <w:sz w:val="18"/>
-                <w:szCs w:val="18"/>
-              </w:rPr>
-              <w:t xml:space="preserve"> o la ruta en AulaPlaneta</w:t>
-            </w:r>
+              <w:t xml:space="preserve">Código </w:t>
+            </w:r>
+            <w:proofErr w:type="spellStart"/>
+            <w:r>
+              <w:rPr>
+                <w:rFonts w:ascii="Times New Roman" w:hAnsi="Times New Roman" w:cs="Times New Roman"/>
+                <w:b/>
+                <w:color w:val="000000"/>
+                <w:sz w:val="18"/>
+                <w:szCs w:val="18"/>
+              </w:rPr>
+              <w:t>Shutterstock</w:t>
+            </w:r>
+            <w:proofErr w:type="spellEnd"/>
+            <w:r>
+              <w:rPr>
+                <w:rFonts w:ascii="Times New Roman" w:hAnsi="Times New Roman" w:cs="Times New Roman"/>
+                <w:b/>
+                <w:color w:val="000000"/>
+                <w:sz w:val="18"/>
+                <w:szCs w:val="18"/>
+              </w:rPr>
+              <w:t xml:space="preserve"> (o URL</w:t>
+            </w:r>
+            <w:r>
+              <w:rPr>
+                <w:rFonts w:ascii="Times New Roman" w:hAnsi="Times New Roman" w:cs="Times New Roman"/>
+                <w:b/>
+                <w:color w:val="000000"/>
+                <w:sz w:val="18"/>
+                <w:szCs w:val="18"/>
+              </w:rPr>
+              <w:t xml:space="preserve"> o la ruta en </w:t>
+            </w:r>
+            <w:proofErr w:type="spellStart"/>
+            <w:r>
+              <w:rPr>
+                <w:rFonts w:ascii="Times New Roman" w:hAnsi="Times New Roman" w:cs="Times New Roman"/>
+                <w:b/>
+                <w:color w:val="000000"/>
+                <w:sz w:val="18"/>
+                <w:szCs w:val="18"/>
+              </w:rPr>
+              <w:t>AulaPlaneta</w:t>
+            </w:r>
+            <w:proofErr w:type="spellEnd"/>
             <w:r>
               <w:rPr>
                 <w:rFonts w:ascii="Times New Roman" w:hAnsi="Times New Roman" w:cs="Times New Roman"/>
@@ -15623,7 +16495,21 @@
               <w:rPr>
                 <w:rFonts w:ascii="Arial" w:hAnsi="Arial" w:cs="Arial"/>
               </w:rPr>
-              <w:t xml:space="preserve">el sistema de numeración decimal/practica el sistema de numeracion decimal </w:t>
+              <w:t xml:space="preserve">el sistema de numeración decimal/practica el sistema de </w:t>
+            </w:r>
+            <w:proofErr w:type="spellStart"/>
+            <w:r>
+              <w:rPr>
+                <w:rFonts w:ascii="Arial" w:hAnsi="Arial" w:cs="Arial"/>
+              </w:rPr>
+              <w:t>numeracion</w:t>
+            </w:r>
+            <w:proofErr w:type="spellEnd"/>
+            <w:r>
+              <w:rPr>
+                <w:rFonts w:ascii="Arial" w:hAnsi="Arial" w:cs="Arial"/>
+              </w:rPr>
+              <w:t xml:space="preserve"> decimal </w:t>
             </w:r>
           </w:p>
         </w:tc>
@@ -16029,18 +16915,52 @@
                 <w:sz w:val="18"/>
                 <w:szCs w:val="18"/>
               </w:rPr>
-              <w:t>Código Shutterstock (o URL</w:t>
-            </w:r>
-            <w:r>
-              <w:rPr>
-                <w:rFonts w:ascii="Times New Roman" w:hAnsi="Times New Roman" w:cs="Times New Roman"/>
-                <w:b/>
-                <w:color w:val="000000"/>
-                <w:sz w:val="18"/>
-                <w:szCs w:val="18"/>
-              </w:rPr>
-              <w:t xml:space="preserve"> o la ruta en AulaPlaneta</w:t>
-            </w:r>
+              <w:t xml:space="preserve">Código </w:t>
+            </w:r>
+            <w:proofErr w:type="spellStart"/>
+            <w:r>
+              <w:rPr>
+                <w:rFonts w:ascii="Times New Roman" w:hAnsi="Times New Roman" w:cs="Times New Roman"/>
+                <w:b/>
+                <w:color w:val="000000"/>
+                <w:sz w:val="18"/>
+                <w:szCs w:val="18"/>
+              </w:rPr>
+              <w:t>Shutterstock</w:t>
+            </w:r>
+            <w:proofErr w:type="spellEnd"/>
+            <w:r>
+              <w:rPr>
+                <w:rFonts w:ascii="Times New Roman" w:hAnsi="Times New Roman" w:cs="Times New Roman"/>
+                <w:b/>
+                <w:color w:val="000000"/>
+                <w:sz w:val="18"/>
+                <w:szCs w:val="18"/>
+              </w:rPr>
+              <w:t xml:space="preserve"> (o URL</w:t>
+            </w:r>
+            <w:r>
+              <w:rPr>
+                <w:rFonts w:ascii="Times New Roman" w:hAnsi="Times New Roman" w:cs="Times New Roman"/>
+                <w:b/>
+                <w:color w:val="000000"/>
+                <w:sz w:val="18"/>
+                <w:szCs w:val="18"/>
+              </w:rPr>
+              <w:t xml:space="preserve"> o la ruta en </w:t>
+            </w:r>
+            <w:proofErr w:type="spellStart"/>
+            <w:r>
+              <w:rPr>
+                <w:rFonts w:ascii="Times New Roman" w:hAnsi="Times New Roman" w:cs="Times New Roman"/>
+                <w:b/>
+                <w:color w:val="000000"/>
+                <w:sz w:val="18"/>
+                <w:szCs w:val="18"/>
+              </w:rPr>
+              <w:t>AulaPlaneta</w:t>
+            </w:r>
+            <w:proofErr w:type="spellEnd"/>
             <w:r>
               <w:rPr>
                 <w:rFonts w:ascii="Times New Roman" w:hAnsi="Times New Roman" w:cs="Times New Roman"/>
@@ -17728,18 +18648,52 @@
                 <w:sz w:val="18"/>
                 <w:szCs w:val="18"/>
               </w:rPr>
-              <w:t>Código Shutterstock (o URL</w:t>
-            </w:r>
-            <w:r>
-              <w:rPr>
-                <w:rFonts w:ascii="Times New Roman" w:hAnsi="Times New Roman" w:cs="Times New Roman"/>
-                <w:b/>
-                <w:color w:val="000000"/>
-                <w:sz w:val="18"/>
-                <w:szCs w:val="18"/>
-              </w:rPr>
-              <w:t xml:space="preserve"> o la ruta en AulaPlaneta</w:t>
-            </w:r>
+              <w:t xml:space="preserve">Código </w:t>
+            </w:r>
+            <w:proofErr w:type="spellStart"/>
+            <w:r>
+              <w:rPr>
+                <w:rFonts w:ascii="Times New Roman" w:hAnsi="Times New Roman" w:cs="Times New Roman"/>
+                <w:b/>
+                <w:color w:val="000000"/>
+                <w:sz w:val="18"/>
+                <w:szCs w:val="18"/>
+              </w:rPr>
+              <w:t>Shutterstock</w:t>
+            </w:r>
+            <w:proofErr w:type="spellEnd"/>
+            <w:r>
+              <w:rPr>
+                <w:rFonts w:ascii="Times New Roman" w:hAnsi="Times New Roman" w:cs="Times New Roman"/>
+                <w:b/>
+                <w:color w:val="000000"/>
+                <w:sz w:val="18"/>
+                <w:szCs w:val="18"/>
+              </w:rPr>
+              <w:t xml:space="preserve"> (o URL</w:t>
+            </w:r>
+            <w:r>
+              <w:rPr>
+                <w:rFonts w:ascii="Times New Roman" w:hAnsi="Times New Roman" w:cs="Times New Roman"/>
+                <w:b/>
+                <w:color w:val="000000"/>
+                <w:sz w:val="18"/>
+                <w:szCs w:val="18"/>
+              </w:rPr>
+              <w:t xml:space="preserve"> o la ruta en </w:t>
+            </w:r>
+            <w:proofErr w:type="spellStart"/>
+            <w:r>
+              <w:rPr>
+                <w:rFonts w:ascii="Times New Roman" w:hAnsi="Times New Roman" w:cs="Times New Roman"/>
+                <w:b/>
+                <w:color w:val="000000"/>
+                <w:sz w:val="18"/>
+                <w:szCs w:val="18"/>
+              </w:rPr>
+              <w:t>AulaPlaneta</w:t>
+            </w:r>
+            <w:proofErr w:type="spellEnd"/>
             <w:r>
               <w:rPr>
                 <w:rFonts w:ascii="Times New Roman" w:hAnsi="Times New Roman" w:cs="Times New Roman"/>
@@ -18767,18 +19721,52 @@
                 <w:sz w:val="18"/>
                 <w:szCs w:val="18"/>
               </w:rPr>
-              <w:t>Código Shutterstock (o URL</w:t>
-            </w:r>
-            <w:r>
-              <w:rPr>
-                <w:rFonts w:ascii="Times New Roman" w:hAnsi="Times New Roman" w:cs="Times New Roman"/>
-                <w:b/>
-                <w:color w:val="000000"/>
-                <w:sz w:val="18"/>
-                <w:szCs w:val="18"/>
-              </w:rPr>
-              <w:t xml:space="preserve"> o la ruta en AulaPlaneta</w:t>
-            </w:r>
+              <w:t xml:space="preserve">Código </w:t>
+            </w:r>
+            <w:proofErr w:type="spellStart"/>
+            <w:r>
+              <w:rPr>
+                <w:rFonts w:ascii="Times New Roman" w:hAnsi="Times New Roman" w:cs="Times New Roman"/>
+                <w:b/>
+                <w:color w:val="000000"/>
+                <w:sz w:val="18"/>
+                <w:szCs w:val="18"/>
+              </w:rPr>
+              <w:t>Shutterstock</w:t>
+            </w:r>
+            <w:proofErr w:type="spellEnd"/>
+            <w:r>
+              <w:rPr>
+                <w:rFonts w:ascii="Times New Roman" w:hAnsi="Times New Roman" w:cs="Times New Roman"/>
+                <w:b/>
+                <w:color w:val="000000"/>
+                <w:sz w:val="18"/>
+                <w:szCs w:val="18"/>
+              </w:rPr>
+              <w:t xml:space="preserve"> (o URL</w:t>
+            </w:r>
+            <w:r>
+              <w:rPr>
+                <w:rFonts w:ascii="Times New Roman" w:hAnsi="Times New Roman" w:cs="Times New Roman"/>
+                <w:b/>
+                <w:color w:val="000000"/>
+                <w:sz w:val="18"/>
+                <w:szCs w:val="18"/>
+              </w:rPr>
+              <w:t xml:space="preserve"> o la ruta en </w:t>
+            </w:r>
+            <w:proofErr w:type="spellStart"/>
+            <w:r>
+              <w:rPr>
+                <w:rFonts w:ascii="Times New Roman" w:hAnsi="Times New Roman" w:cs="Times New Roman"/>
+                <w:b/>
+                <w:color w:val="000000"/>
+                <w:sz w:val="18"/>
+                <w:szCs w:val="18"/>
+              </w:rPr>
+              <w:t>AulaPlaneta</w:t>
+            </w:r>
+            <w:proofErr w:type="spellEnd"/>
             <w:r>
               <w:rPr>
                 <w:rFonts w:ascii="Times New Roman" w:hAnsi="Times New Roman" w:cs="Times New Roman"/>
@@ -19390,18 +20378,52 @@
                 <w:sz w:val="18"/>
                 <w:szCs w:val="18"/>
               </w:rPr>
-              <w:t>Código Shutterstock (o URL</w:t>
-            </w:r>
-            <w:r>
-              <w:rPr>
-                <w:rFonts w:ascii="Times New Roman" w:hAnsi="Times New Roman" w:cs="Times New Roman"/>
-                <w:b/>
-                <w:color w:val="000000"/>
-                <w:sz w:val="18"/>
-                <w:szCs w:val="18"/>
-              </w:rPr>
-              <w:t xml:space="preserve"> o la ruta en AulaPlaneta</w:t>
-            </w:r>
+              <w:t xml:space="preserve">Código </w:t>
+            </w:r>
+            <w:proofErr w:type="spellStart"/>
+            <w:r>
+              <w:rPr>
+                <w:rFonts w:ascii="Times New Roman" w:hAnsi="Times New Roman" w:cs="Times New Roman"/>
+                <w:b/>
+                <w:color w:val="000000"/>
+                <w:sz w:val="18"/>
+                <w:szCs w:val="18"/>
+              </w:rPr>
+              <w:t>Shutterstock</w:t>
+            </w:r>
+            <w:proofErr w:type="spellEnd"/>
+            <w:r>
+              <w:rPr>
+                <w:rFonts w:ascii="Times New Roman" w:hAnsi="Times New Roman" w:cs="Times New Roman"/>
+                <w:b/>
+                <w:color w:val="000000"/>
+                <w:sz w:val="18"/>
+                <w:szCs w:val="18"/>
+              </w:rPr>
+              <w:t xml:space="preserve"> (o URL</w:t>
+            </w:r>
+            <w:r>
+              <w:rPr>
+                <w:rFonts w:ascii="Times New Roman" w:hAnsi="Times New Roman" w:cs="Times New Roman"/>
+                <w:b/>
+                <w:color w:val="000000"/>
+                <w:sz w:val="18"/>
+                <w:szCs w:val="18"/>
+              </w:rPr>
+              <w:t xml:space="preserve"> o la ruta en </w:t>
+            </w:r>
+            <w:proofErr w:type="spellStart"/>
+            <w:r>
+              <w:rPr>
+                <w:rFonts w:ascii="Times New Roman" w:hAnsi="Times New Roman" w:cs="Times New Roman"/>
+                <w:b/>
+                <w:color w:val="000000"/>
+                <w:sz w:val="18"/>
+                <w:szCs w:val="18"/>
+              </w:rPr>
+              <w:t>AulaPlaneta</w:t>
+            </w:r>
+            <w:proofErr w:type="spellEnd"/>
             <w:r>
               <w:rPr>
                 <w:rFonts w:ascii="Times New Roman" w:hAnsi="Times New Roman" w:cs="Times New Roman"/>
@@ -20173,18 +21195,52 @@
                 <w:szCs w:val="18"/>
               </w:rPr>
               <w:lastRenderedPageBreak/>
-              <w:t>Código Shutterstock (o URL</w:t>
-            </w:r>
-            <w:r>
-              <w:rPr>
-                <w:rFonts w:ascii="Times New Roman" w:hAnsi="Times New Roman" w:cs="Times New Roman"/>
-                <w:b/>
-                <w:color w:val="000000"/>
-                <w:sz w:val="18"/>
-                <w:szCs w:val="18"/>
-              </w:rPr>
-              <w:t xml:space="preserve"> o la ruta en AulaPlaneta</w:t>
-            </w:r>
+              <w:t xml:space="preserve">Código </w:t>
+            </w:r>
+            <w:proofErr w:type="spellStart"/>
+            <w:r>
+              <w:rPr>
+                <w:rFonts w:ascii="Times New Roman" w:hAnsi="Times New Roman" w:cs="Times New Roman"/>
+                <w:b/>
+                <w:color w:val="000000"/>
+                <w:sz w:val="18"/>
+                <w:szCs w:val="18"/>
+              </w:rPr>
+              <w:t>Shutterstock</w:t>
+            </w:r>
+            <w:proofErr w:type="spellEnd"/>
+            <w:r>
+              <w:rPr>
+                <w:rFonts w:ascii="Times New Roman" w:hAnsi="Times New Roman" w:cs="Times New Roman"/>
+                <w:b/>
+                <w:color w:val="000000"/>
+                <w:sz w:val="18"/>
+                <w:szCs w:val="18"/>
+              </w:rPr>
+              <w:t xml:space="preserve"> (o URL</w:t>
+            </w:r>
+            <w:r>
+              <w:rPr>
+                <w:rFonts w:ascii="Times New Roman" w:hAnsi="Times New Roman" w:cs="Times New Roman"/>
+                <w:b/>
+                <w:color w:val="000000"/>
+                <w:sz w:val="18"/>
+                <w:szCs w:val="18"/>
+              </w:rPr>
+              <w:t xml:space="preserve"> o la ruta en </w:t>
+            </w:r>
+            <w:proofErr w:type="spellStart"/>
+            <w:r>
+              <w:rPr>
+                <w:rFonts w:ascii="Times New Roman" w:hAnsi="Times New Roman" w:cs="Times New Roman"/>
+                <w:b/>
+                <w:color w:val="000000"/>
+                <w:sz w:val="18"/>
+                <w:szCs w:val="18"/>
+              </w:rPr>
+              <w:t>AulaPlaneta</w:t>
+            </w:r>
+            <w:proofErr w:type="spellEnd"/>
             <w:r>
               <w:rPr>
                 <w:rFonts w:ascii="Times New Roman" w:hAnsi="Times New Roman" w:cs="Times New Roman"/>
@@ -20680,18 +21736,52 @@
                 <w:sz w:val="18"/>
                 <w:szCs w:val="18"/>
               </w:rPr>
-              <w:t>Código Shutterstock (o URL</w:t>
-            </w:r>
-            <w:r>
-              <w:rPr>
-                <w:rFonts w:ascii="Times New Roman" w:hAnsi="Times New Roman" w:cs="Times New Roman"/>
-                <w:b/>
-                <w:color w:val="000000"/>
-                <w:sz w:val="18"/>
-                <w:szCs w:val="18"/>
-              </w:rPr>
-              <w:t xml:space="preserve"> o la ruta en AulaPlaneta</w:t>
-            </w:r>
+              <w:t xml:space="preserve">Código </w:t>
+            </w:r>
+            <w:proofErr w:type="spellStart"/>
+            <w:r>
+              <w:rPr>
+                <w:rFonts w:ascii="Times New Roman" w:hAnsi="Times New Roman" w:cs="Times New Roman"/>
+                <w:b/>
+                <w:color w:val="000000"/>
+                <w:sz w:val="18"/>
+                <w:szCs w:val="18"/>
+              </w:rPr>
+              <w:t>Shutterstock</w:t>
+            </w:r>
+            <w:proofErr w:type="spellEnd"/>
+            <w:r>
+              <w:rPr>
+                <w:rFonts w:ascii="Times New Roman" w:hAnsi="Times New Roman" w:cs="Times New Roman"/>
+                <w:b/>
+                <w:color w:val="000000"/>
+                <w:sz w:val="18"/>
+                <w:szCs w:val="18"/>
+              </w:rPr>
+              <w:t xml:space="preserve"> (o URL</w:t>
+            </w:r>
+            <w:r>
+              <w:rPr>
+                <w:rFonts w:ascii="Times New Roman" w:hAnsi="Times New Roman" w:cs="Times New Roman"/>
+                <w:b/>
+                <w:color w:val="000000"/>
+                <w:sz w:val="18"/>
+                <w:szCs w:val="18"/>
+              </w:rPr>
+              <w:t xml:space="preserve"> o la ruta en </w:t>
+            </w:r>
+            <w:proofErr w:type="spellStart"/>
+            <w:r>
+              <w:rPr>
+                <w:rFonts w:ascii="Times New Roman" w:hAnsi="Times New Roman" w:cs="Times New Roman"/>
+                <w:b/>
+                <w:color w:val="000000"/>
+                <w:sz w:val="18"/>
+                <w:szCs w:val="18"/>
+              </w:rPr>
+              <w:t>AulaPlaneta</w:t>
+            </w:r>
+            <w:proofErr w:type="spellEnd"/>
             <w:r>
               <w:rPr>
                 <w:rFonts w:ascii="Times New Roman" w:hAnsi="Times New Roman" w:cs="Times New Roman"/>
@@ -21105,18 +22195,52 @@
                 <w:szCs w:val="18"/>
               </w:rPr>
               <w:lastRenderedPageBreak/>
-              <w:t>Código Shutterstock (o URL</w:t>
-            </w:r>
-            <w:r>
-              <w:rPr>
-                <w:rFonts w:ascii="Times New Roman" w:hAnsi="Times New Roman" w:cs="Times New Roman"/>
-                <w:b/>
-                <w:color w:val="000000"/>
-                <w:sz w:val="18"/>
-                <w:szCs w:val="18"/>
-              </w:rPr>
-              <w:t xml:space="preserve"> o la ruta en AulaPlaneta</w:t>
-            </w:r>
+              <w:t xml:space="preserve">Código </w:t>
+            </w:r>
+            <w:proofErr w:type="spellStart"/>
+            <w:r>
+              <w:rPr>
+                <w:rFonts w:ascii="Times New Roman" w:hAnsi="Times New Roman" w:cs="Times New Roman"/>
+                <w:b/>
+                <w:color w:val="000000"/>
+                <w:sz w:val="18"/>
+                <w:szCs w:val="18"/>
+              </w:rPr>
+              <w:t>Shutterstock</w:t>
+            </w:r>
+            <w:proofErr w:type="spellEnd"/>
+            <w:r>
+              <w:rPr>
+                <w:rFonts w:ascii="Times New Roman" w:hAnsi="Times New Roman" w:cs="Times New Roman"/>
+                <w:b/>
+                <w:color w:val="000000"/>
+                <w:sz w:val="18"/>
+                <w:szCs w:val="18"/>
+              </w:rPr>
+              <w:t xml:space="preserve"> (o URL</w:t>
+            </w:r>
+            <w:r>
+              <w:rPr>
+                <w:rFonts w:ascii="Times New Roman" w:hAnsi="Times New Roman" w:cs="Times New Roman"/>
+                <w:b/>
+                <w:color w:val="000000"/>
+                <w:sz w:val="18"/>
+                <w:szCs w:val="18"/>
+              </w:rPr>
+              <w:t xml:space="preserve"> o la ruta en </w:t>
+            </w:r>
+            <w:proofErr w:type="spellStart"/>
+            <w:r>
+              <w:rPr>
+                <w:rFonts w:ascii="Times New Roman" w:hAnsi="Times New Roman" w:cs="Times New Roman"/>
+                <w:b/>
+                <w:color w:val="000000"/>
+                <w:sz w:val="18"/>
+                <w:szCs w:val="18"/>
+              </w:rPr>
+              <w:t>AulaPlaneta</w:t>
+            </w:r>
+            <w:proofErr w:type="spellEnd"/>
             <w:r>
               <w:rPr>
                 <w:rFonts w:ascii="Times New Roman" w:hAnsi="Times New Roman" w:cs="Times New Roman"/>
@@ -21694,18 +22818,52 @@
                 <w:sz w:val="18"/>
                 <w:szCs w:val="18"/>
               </w:rPr>
-              <w:t>Código Shutterstock (o URL</w:t>
-            </w:r>
-            <w:r>
-              <w:rPr>
-                <w:rFonts w:ascii="Times New Roman" w:hAnsi="Times New Roman" w:cs="Times New Roman"/>
-                <w:b/>
-                <w:color w:val="000000"/>
-                <w:sz w:val="18"/>
-                <w:szCs w:val="18"/>
-              </w:rPr>
-              <w:t xml:space="preserve"> o la ruta en AulaPlaneta</w:t>
-            </w:r>
+              <w:t xml:space="preserve">Código </w:t>
+            </w:r>
+            <w:proofErr w:type="spellStart"/>
+            <w:r>
+              <w:rPr>
+                <w:rFonts w:ascii="Times New Roman" w:hAnsi="Times New Roman" w:cs="Times New Roman"/>
+                <w:b/>
+                <w:color w:val="000000"/>
+                <w:sz w:val="18"/>
+                <w:szCs w:val="18"/>
+              </w:rPr>
+              <w:t>Shutterstock</w:t>
+            </w:r>
+            <w:proofErr w:type="spellEnd"/>
+            <w:r>
+              <w:rPr>
+                <w:rFonts w:ascii="Times New Roman" w:hAnsi="Times New Roman" w:cs="Times New Roman"/>
+                <w:b/>
+                <w:color w:val="000000"/>
+                <w:sz w:val="18"/>
+                <w:szCs w:val="18"/>
+              </w:rPr>
+              <w:t xml:space="preserve"> (o URL</w:t>
+            </w:r>
+            <w:r>
+              <w:rPr>
+                <w:rFonts w:ascii="Times New Roman" w:hAnsi="Times New Roman" w:cs="Times New Roman"/>
+                <w:b/>
+                <w:color w:val="000000"/>
+                <w:sz w:val="18"/>
+                <w:szCs w:val="18"/>
+              </w:rPr>
+              <w:t xml:space="preserve"> o la ruta en </w:t>
+            </w:r>
+            <w:proofErr w:type="spellStart"/>
+            <w:r>
+              <w:rPr>
+                <w:rFonts w:ascii="Times New Roman" w:hAnsi="Times New Roman" w:cs="Times New Roman"/>
+                <w:b/>
+                <w:color w:val="000000"/>
+                <w:sz w:val="18"/>
+                <w:szCs w:val="18"/>
+              </w:rPr>
+              <w:t>AulaPlaneta</w:t>
+            </w:r>
+            <w:proofErr w:type="spellEnd"/>
             <w:r>
               <w:rPr>
                 <w:rFonts w:ascii="Times New Roman" w:hAnsi="Times New Roman" w:cs="Times New Roman"/>
@@ -22391,18 +23549,52 @@
                 <w:sz w:val="18"/>
                 <w:szCs w:val="18"/>
               </w:rPr>
-              <w:t>Código Shutterstock (o URL</w:t>
-            </w:r>
-            <w:r>
-              <w:rPr>
-                <w:rFonts w:ascii="Times New Roman" w:hAnsi="Times New Roman" w:cs="Times New Roman"/>
-                <w:b/>
-                <w:color w:val="000000"/>
-                <w:sz w:val="18"/>
-                <w:szCs w:val="18"/>
-              </w:rPr>
-              <w:t xml:space="preserve"> o la ruta en AulaPlaneta</w:t>
-            </w:r>
+              <w:t xml:space="preserve">Código </w:t>
+            </w:r>
+            <w:proofErr w:type="spellStart"/>
+            <w:r>
+              <w:rPr>
+                <w:rFonts w:ascii="Times New Roman" w:hAnsi="Times New Roman" w:cs="Times New Roman"/>
+                <w:b/>
+                <w:color w:val="000000"/>
+                <w:sz w:val="18"/>
+                <w:szCs w:val="18"/>
+              </w:rPr>
+              <w:t>Shutterstock</w:t>
+            </w:r>
+            <w:proofErr w:type="spellEnd"/>
+            <w:r>
+              <w:rPr>
+                <w:rFonts w:ascii="Times New Roman" w:hAnsi="Times New Roman" w:cs="Times New Roman"/>
+                <w:b/>
+                <w:color w:val="000000"/>
+                <w:sz w:val="18"/>
+                <w:szCs w:val="18"/>
+              </w:rPr>
+              <w:t xml:space="preserve"> (o URL</w:t>
+            </w:r>
+            <w:r>
+              <w:rPr>
+                <w:rFonts w:ascii="Times New Roman" w:hAnsi="Times New Roman" w:cs="Times New Roman"/>
+                <w:b/>
+                <w:color w:val="000000"/>
+                <w:sz w:val="18"/>
+                <w:szCs w:val="18"/>
+              </w:rPr>
+              <w:t xml:space="preserve"> o la ruta en </w:t>
+            </w:r>
+            <w:proofErr w:type="spellStart"/>
+            <w:r>
+              <w:rPr>
+                <w:rFonts w:ascii="Times New Roman" w:hAnsi="Times New Roman" w:cs="Times New Roman"/>
+                <w:b/>
+                <w:color w:val="000000"/>
+                <w:sz w:val="18"/>
+                <w:szCs w:val="18"/>
+              </w:rPr>
+              <w:t>AulaPlaneta</w:t>
+            </w:r>
+            <w:proofErr w:type="spellEnd"/>
             <w:r>
               <w:rPr>
                 <w:rFonts w:ascii="Times New Roman" w:hAnsi="Times New Roman" w:cs="Times New Roman"/>
@@ -24076,7 +25268,23 @@
                 <w:rFonts w:ascii="Times New Roman" w:hAnsi="Times New Roman" w:cs="Times New Roman"/>
                 <w:color w:val="000000"/>
               </w:rPr>
-              <w:t xml:space="preserve"> 34 de la calle Balneares” debe ser cambiado por “mi colegio se encuentra en la calle 34 del Norte de la ciudad”.</w:t>
+              <w:t xml:space="preserve"> 34 de la calle </w:t>
+            </w:r>
+            <w:proofErr w:type="spellStart"/>
+            <w:r>
+              <w:rPr>
+                <w:rFonts w:ascii="Times New Roman" w:hAnsi="Times New Roman" w:cs="Times New Roman"/>
+                <w:color w:val="000000"/>
+              </w:rPr>
+              <w:t>Balneares</w:t>
+            </w:r>
+            <w:proofErr w:type="spellEnd"/>
+            <w:r>
+              <w:rPr>
+                <w:rFonts w:ascii="Times New Roman" w:hAnsi="Times New Roman" w:cs="Times New Roman"/>
+                <w:color w:val="000000"/>
+              </w:rPr>
+              <w:t>” debe ser cambiado por “mi colegio se encuentra en la calle 34 del Norte de la ciudad”.</w:t>
             </w:r>
           </w:p>
         </w:tc>
@@ -25296,18 +26504,52 @@
                 <w:sz w:val="18"/>
                 <w:szCs w:val="18"/>
               </w:rPr>
-              <w:t>Código Shutterstock (o URL</w:t>
-            </w:r>
-            <w:r>
-              <w:rPr>
-                <w:rFonts w:ascii="Times New Roman" w:hAnsi="Times New Roman" w:cs="Times New Roman"/>
-                <w:b/>
-                <w:color w:val="000000"/>
-                <w:sz w:val="18"/>
-                <w:szCs w:val="18"/>
-              </w:rPr>
-              <w:t xml:space="preserve"> o la ruta en AulaPlaneta</w:t>
-            </w:r>
+              <w:t xml:space="preserve">Código </w:t>
+            </w:r>
+            <w:proofErr w:type="spellStart"/>
+            <w:r>
+              <w:rPr>
+                <w:rFonts w:ascii="Times New Roman" w:hAnsi="Times New Roman" w:cs="Times New Roman"/>
+                <w:b/>
+                <w:color w:val="000000"/>
+                <w:sz w:val="18"/>
+                <w:szCs w:val="18"/>
+              </w:rPr>
+              <w:t>Shutterstock</w:t>
+            </w:r>
+            <w:proofErr w:type="spellEnd"/>
+            <w:r>
+              <w:rPr>
+                <w:rFonts w:ascii="Times New Roman" w:hAnsi="Times New Roman" w:cs="Times New Roman"/>
+                <w:b/>
+                <w:color w:val="000000"/>
+                <w:sz w:val="18"/>
+                <w:szCs w:val="18"/>
+              </w:rPr>
+              <w:t xml:space="preserve"> (o URL</w:t>
+            </w:r>
+            <w:r>
+              <w:rPr>
+                <w:rFonts w:ascii="Times New Roman" w:hAnsi="Times New Roman" w:cs="Times New Roman"/>
+                <w:b/>
+                <w:color w:val="000000"/>
+                <w:sz w:val="18"/>
+                <w:szCs w:val="18"/>
+              </w:rPr>
+              <w:t xml:space="preserve"> o la ruta en </w:t>
+            </w:r>
+            <w:proofErr w:type="spellStart"/>
+            <w:r>
+              <w:rPr>
+                <w:rFonts w:ascii="Times New Roman" w:hAnsi="Times New Roman" w:cs="Times New Roman"/>
+                <w:b/>
+                <w:color w:val="000000"/>
+                <w:sz w:val="18"/>
+                <w:szCs w:val="18"/>
+              </w:rPr>
+              <w:t>AulaPlaneta</w:t>
+            </w:r>
+            <w:proofErr w:type="spellEnd"/>
             <w:r>
               <w:rPr>
                 <w:rFonts w:ascii="Times New Roman" w:hAnsi="Times New Roman" w:cs="Times New Roman"/>
@@ -25431,7 +26673,25 @@
           <w:bdr w:val="none" w:sz="0" w:space="0" w:color="auto" w:frame="1"/>
           <w:lang w:val="es-CO" w:eastAsia="es-CO"/>
         </w:rPr>
-        <w:t xml:space="preserve"> 3 ó 4,</w:t>
+        <w:t xml:space="preserve"> 3 </w:t>
+      </w:r>
+      <w:proofErr w:type="spellStart"/>
+      <w:r>
+        <w:rPr>
+          <w:rFonts w:ascii="Times New Roman" w:eastAsia="Times New Roman" w:hAnsi="Times New Roman" w:cs="Times New Roman"/>
+          <w:bdr w:val="none" w:sz="0" w:space="0" w:color="auto" w:frame="1"/>
+          <w:lang w:val="es-CO" w:eastAsia="es-CO"/>
+        </w:rPr>
+        <w:t>ó</w:t>
+      </w:r>
+      <w:proofErr w:type="spellEnd"/>
+      <w:r>
+        <w:rPr>
+          <w:rFonts w:ascii="Times New Roman" w:eastAsia="Times New Roman" w:hAnsi="Times New Roman" w:cs="Times New Roman"/>
+          <w:bdr w:val="none" w:sz="0" w:space="0" w:color="auto" w:frame="1"/>
+          <w:lang w:val="es-CO" w:eastAsia="es-CO"/>
+        </w:rPr>
+        <w:t xml:space="preserve"> 4,</w:t>
       </w:r>
       <w:r>
         <w:rPr>
@@ -25540,7 +26800,25 @@
           <w:bdr w:val="none" w:sz="0" w:space="0" w:color="auto" w:frame="1"/>
           <w:lang w:val="es-CO" w:eastAsia="es-CO"/>
         </w:rPr>
-        <w:t xml:space="preserve"> 8 ó 9</w:t>
+        <w:t xml:space="preserve"> 8 </w:t>
+      </w:r>
+      <w:proofErr w:type="spellStart"/>
+      <w:r>
+        <w:rPr>
+          <w:rFonts w:ascii="Times New Roman" w:eastAsia="Times New Roman" w:hAnsi="Times New Roman" w:cs="Times New Roman"/>
+          <w:bdr w:val="none" w:sz="0" w:space="0" w:color="auto" w:frame="1"/>
+          <w:lang w:val="es-CO" w:eastAsia="es-CO"/>
+        </w:rPr>
+        <w:t>ó</w:t>
+      </w:r>
+      <w:proofErr w:type="spellEnd"/>
+      <w:r>
+        <w:rPr>
+          <w:rFonts w:ascii="Times New Roman" w:eastAsia="Times New Roman" w:hAnsi="Times New Roman" w:cs="Times New Roman"/>
+          <w:bdr w:val="none" w:sz="0" w:space="0" w:color="auto" w:frame="1"/>
+          <w:lang w:val="es-CO" w:eastAsia="es-CO"/>
+        </w:rPr>
+        <w:t xml:space="preserve"> 9</w:t>
       </w:r>
       <w:r>
         <w:rPr>
@@ -25945,18 +27223,52 @@
                 <w:sz w:val="18"/>
                 <w:szCs w:val="18"/>
               </w:rPr>
-              <w:t>Código Shutterstock (o URL</w:t>
-            </w:r>
-            <w:r>
-              <w:rPr>
-                <w:rFonts w:ascii="Times New Roman" w:hAnsi="Times New Roman" w:cs="Times New Roman"/>
-                <w:b/>
-                <w:color w:val="000000"/>
-                <w:sz w:val="18"/>
-                <w:szCs w:val="18"/>
-              </w:rPr>
-              <w:t xml:space="preserve"> o la ruta en AulaPlaneta</w:t>
-            </w:r>
+              <w:t xml:space="preserve">Código </w:t>
+            </w:r>
+            <w:proofErr w:type="spellStart"/>
+            <w:r>
+              <w:rPr>
+                <w:rFonts w:ascii="Times New Roman" w:hAnsi="Times New Roman" w:cs="Times New Roman"/>
+                <w:b/>
+                <w:color w:val="000000"/>
+                <w:sz w:val="18"/>
+                <w:szCs w:val="18"/>
+              </w:rPr>
+              <w:t>Shutterstock</w:t>
+            </w:r>
+            <w:proofErr w:type="spellEnd"/>
+            <w:r>
+              <w:rPr>
+                <w:rFonts w:ascii="Times New Roman" w:hAnsi="Times New Roman" w:cs="Times New Roman"/>
+                <w:b/>
+                <w:color w:val="000000"/>
+                <w:sz w:val="18"/>
+                <w:szCs w:val="18"/>
+              </w:rPr>
+              <w:t xml:space="preserve"> (o URL</w:t>
+            </w:r>
+            <w:r>
+              <w:rPr>
+                <w:rFonts w:ascii="Times New Roman" w:hAnsi="Times New Roman" w:cs="Times New Roman"/>
+                <w:b/>
+                <w:color w:val="000000"/>
+                <w:sz w:val="18"/>
+                <w:szCs w:val="18"/>
+              </w:rPr>
+              <w:t xml:space="preserve"> o la ruta en </w:t>
+            </w:r>
+            <w:proofErr w:type="spellStart"/>
+            <w:r>
+              <w:rPr>
+                <w:rFonts w:ascii="Times New Roman" w:hAnsi="Times New Roman" w:cs="Times New Roman"/>
+                <w:b/>
+                <w:color w:val="000000"/>
+                <w:sz w:val="18"/>
+                <w:szCs w:val="18"/>
+              </w:rPr>
+              <w:t>AulaPlaneta</w:t>
+            </w:r>
+            <w:proofErr w:type="spellEnd"/>
             <w:r>
               <w:rPr>
                 <w:rFonts w:ascii="Times New Roman" w:hAnsi="Times New Roman" w:cs="Times New Roman"/>
@@ -27234,18 +28546,52 @@
                 <w:sz w:val="18"/>
                 <w:szCs w:val="18"/>
               </w:rPr>
-              <w:t>Código Shutterstock (o URL</w:t>
-            </w:r>
-            <w:r>
-              <w:rPr>
-                <w:rFonts w:ascii="Times New Roman" w:hAnsi="Times New Roman" w:cs="Times New Roman"/>
-                <w:b/>
-                <w:color w:val="000000"/>
-                <w:sz w:val="18"/>
-                <w:szCs w:val="18"/>
-              </w:rPr>
-              <w:t xml:space="preserve"> o la ruta en AulaPlaneta</w:t>
-            </w:r>
+              <w:t xml:space="preserve">Código </w:t>
+            </w:r>
+            <w:proofErr w:type="spellStart"/>
+            <w:r>
+              <w:rPr>
+                <w:rFonts w:ascii="Times New Roman" w:hAnsi="Times New Roman" w:cs="Times New Roman"/>
+                <w:b/>
+                <w:color w:val="000000"/>
+                <w:sz w:val="18"/>
+                <w:szCs w:val="18"/>
+              </w:rPr>
+              <w:t>Shutterstock</w:t>
+            </w:r>
+            <w:proofErr w:type="spellEnd"/>
+            <w:r>
+              <w:rPr>
+                <w:rFonts w:ascii="Times New Roman" w:hAnsi="Times New Roman" w:cs="Times New Roman"/>
+                <w:b/>
+                <w:color w:val="000000"/>
+                <w:sz w:val="18"/>
+                <w:szCs w:val="18"/>
+              </w:rPr>
+              <w:t xml:space="preserve"> (o URL</w:t>
+            </w:r>
+            <w:r>
+              <w:rPr>
+                <w:rFonts w:ascii="Times New Roman" w:hAnsi="Times New Roman" w:cs="Times New Roman"/>
+                <w:b/>
+                <w:color w:val="000000"/>
+                <w:sz w:val="18"/>
+                <w:szCs w:val="18"/>
+              </w:rPr>
+              <w:t xml:space="preserve"> o la ruta en </w:t>
+            </w:r>
+            <w:proofErr w:type="spellStart"/>
+            <w:r>
+              <w:rPr>
+                <w:rFonts w:ascii="Times New Roman" w:hAnsi="Times New Roman" w:cs="Times New Roman"/>
+                <w:b/>
+                <w:color w:val="000000"/>
+                <w:sz w:val="18"/>
+                <w:szCs w:val="18"/>
+              </w:rPr>
+              <w:t>AulaPlaneta</w:t>
+            </w:r>
+            <w:proofErr w:type="spellEnd"/>
             <w:r>
               <w:rPr>
                 <w:rFonts w:ascii="Times New Roman" w:hAnsi="Times New Roman" w:cs="Times New Roman"/>
@@ -27446,6 +28792,8 @@
         </w:rPr>
         <w:t xml:space="preserve"> 9 </w:t>
       </w:r>
+      <w:bookmarkStart w:id="85" w:name="_GoBack"/>
+      <w:bookmarkEnd w:id="85"/>
       <w:r>
         <w:rPr>
           <w:rFonts w:ascii="Times" w:eastAsiaTheme="minorEastAsia" w:hAnsi="Times" w:cs="Times"/>
@@ -27484,7 +28832,7 @@
         <w:spacing w:after="0"/>
         <w:jc w:val="both"/>
         <w:rPr>
-          <w:ins w:id="85" w:author="Diana Margarita Gonzalez Martinez" w:date="2015-05-11T20:39:00Z"/>
+          <w:ins w:id="86" w:author="Diana Margarita Gonzalez Martinez" w:date="2015-05-11T20:39:00Z"/>
           <w:rFonts w:ascii="Times" w:eastAsiaTheme="minorEastAsia" w:hAnsi="Times"/>
         </w:rPr>
       </w:pPr>
@@ -27541,7 +28889,7 @@
         </w:rPr>
         <w:t>b</w:t>
       </w:r>
-      <w:ins w:id="86" w:author="Diana Margarita Gonzalez Martinez" w:date="2015-05-11T20:39:00Z">
+      <w:ins w:id="87" w:author="Diana Margarita Gonzalez Martinez" w:date="2015-05-11T20:39:00Z">
         <w:r>
           <w:rPr>
             <w:rFonts w:ascii="Times" w:eastAsiaTheme="minorEastAsia" w:hAnsi="Times"/>
@@ -27587,11 +28935,11 @@
         <w:spacing w:after="0"/>
         <w:jc w:val="both"/>
         <w:rPr>
-          <w:ins w:id="87" w:author="Diana Margarita Gonzalez Martinez" w:date="2015-05-11T20:39:00Z"/>
+          <w:ins w:id="88" w:author="Diana Margarita Gonzalez Martinez" w:date="2015-05-11T20:39:00Z"/>
           <w:rFonts w:ascii="Times" w:eastAsiaTheme="minorEastAsia" w:hAnsi="Times"/>
         </w:rPr>
       </w:pPr>
-      <w:del w:id="88" w:author="Diana Margarita Gonzalez Martinez" w:date="2015-05-11T20:39:00Z">
+      <w:del w:id="89" w:author="Diana Margarita Gonzalez Martinez" w:date="2015-05-11T20:39:00Z">
         <w:r>
           <w:rPr>
             <w:rFonts w:ascii="Times" w:eastAsiaTheme="minorEastAsia" w:hAnsi="Times"/>
@@ -27707,7 +29055,7 @@
         </w:rPr>
         <w:t xml:space="preserve"> de números se realiza de la siguiente manera. Veamos </w:t>
       </w:r>
-      <w:del w:id="89" w:author="Diana Margarita Gonzalez Martinez" w:date="2015-05-11T20:41:00Z">
+      <w:del w:id="90" w:author="Diana Margarita Gonzalez Martinez" w:date="2015-05-11T20:41:00Z">
         <w:r>
           <w:rPr>
             <w:rFonts w:ascii="Times New Roman" w:eastAsia="Times New Roman" w:hAnsi="Times New Roman" w:cs="Times New Roman"/>
@@ -27732,7 +29080,7 @@
         <w:shd w:val="clear" w:color="auto" w:fill="FFFFFF"/>
         <w:spacing w:after="0" w:line="345" w:lineRule="atLeast"/>
         <w:rPr>
-          <w:ins w:id="90" w:author="Diana Margarita Gonzalez Martinez" w:date="2015-05-11T20:41:00Z"/>
+          <w:ins w:id="91" w:author="Diana Margarita Gonzalez Martinez" w:date="2015-05-11T20:41:00Z"/>
           <w:rFonts w:ascii="Times New Roman" w:eastAsia="Times New Roman" w:hAnsi="Times New Roman" w:cs="Times New Roman"/>
           <w:lang w:val="es-CO" w:eastAsia="es-CO"/>
         </w:rPr>
@@ -29098,8 +30446,6 @@
           <w:highlight w:val="yellow"/>
         </w:rPr>
       </w:pPr>
-      <w:bookmarkStart w:id="91" w:name="_GoBack"/>
-      <w:bookmarkEnd w:id="91"/>
     </w:p>
     <w:p>
       <w:pPr>
@@ -30266,13 +31612,13 @@
       <w:tblPr>
         <w:tblStyle w:val="Tablaconcuadrcula"/>
         <w:tblpPr w:leftFromText="141" w:rightFromText="141" w:vertAnchor="text" w:horzAnchor="margin" w:tblpY="117"/>
-        <w:tblW w:w="0" w:type="auto"/>
+        <w:tblW w:w="9054" w:type="dxa"/>
         <w:tblLayout w:type="fixed"/>
         <w:tblLook w:val="04A0" w:firstRow="1" w:lastRow="0" w:firstColumn="1" w:lastColumn="0" w:noHBand="0" w:noVBand="1"/>
       </w:tblPr>
       <w:tblGrid>
-        <w:gridCol w:w="608"/>
-        <w:gridCol w:w="4036"/>
+        <w:gridCol w:w="1129"/>
+        <w:gridCol w:w="3515"/>
         <w:gridCol w:w="4410"/>
       </w:tblGrid>
       <w:tr>
@@ -30305,7 +31651,7 @@
       <w:tr>
         <w:tc>
           <w:tcPr>
-            <w:tcW w:w="608" w:type="dxa"/>
+            <w:tcW w:w="1129" w:type="dxa"/>
           </w:tcPr>
           <w:p>
             <w:pPr>
@@ -30331,7 +31677,7 @@
         </w:tc>
         <w:tc>
           <w:tcPr>
-            <w:tcW w:w="8446" w:type="dxa"/>
+            <w:tcW w:w="7925" w:type="dxa"/>
             <w:gridSpan w:val="2"/>
           </w:tcPr>
           <w:p>
@@ -30357,7 +31703,7 @@
       <w:tr>
         <w:tc>
           <w:tcPr>
-            <w:tcW w:w="608" w:type="dxa"/>
+            <w:tcW w:w="1129" w:type="dxa"/>
           </w:tcPr>
           <w:p>
             <w:pPr>
@@ -30380,7 +31726,7 @@
         </w:tc>
         <w:tc>
           <w:tcPr>
-            <w:tcW w:w="4036" w:type="dxa"/>
+            <w:tcW w:w="3515" w:type="dxa"/>
           </w:tcPr>
           <w:p>
             <w:pPr>
@@ -30463,7 +31809,7 @@
       <w:tr>
         <w:tc>
           <w:tcPr>
-            <w:tcW w:w="608" w:type="dxa"/>
+            <w:tcW w:w="1129" w:type="dxa"/>
           </w:tcPr>
           <w:p>
             <w:pPr>
@@ -30487,7 +31833,7 @@
         </w:tc>
         <w:tc>
           <w:tcPr>
-            <w:tcW w:w="4036" w:type="dxa"/>
+            <w:tcW w:w="3515" w:type="dxa"/>
           </w:tcPr>
           <w:p>
             <w:pPr>
@@ -30560,7 +31906,7 @@
       <w:tr>
         <w:tc>
           <w:tcPr>
-            <w:tcW w:w="608" w:type="dxa"/>
+            <w:tcW w:w="1129" w:type="dxa"/>
           </w:tcPr>
           <w:p>
             <w:pPr>
@@ -30586,7 +31932,7 @@
         </w:tc>
         <w:tc>
           <w:tcPr>
-            <w:tcW w:w="4036" w:type="dxa"/>
+            <w:tcW w:w="3515" w:type="dxa"/>
           </w:tcPr>
           <w:p>
             <w:pPr>
@@ -38406,7 +39752,7 @@
 </file>
 
 <file path=customXml/itemProps1.xml><?xml version="1.0" encoding="utf-8"?>
-<ds:datastoreItem xmlns:ds="http://schemas.openxmlformats.org/officeDocument/2006/customXml" ds:itemID="{36362FDA-0CBC-439A-8EB6-B939DC1BDAFE}">
+<ds:datastoreItem xmlns:ds="http://schemas.openxmlformats.org/officeDocument/2006/customXml" ds:itemID="{7172C97E-9F84-47FC-8FA5-4EB7F9C21487}">
   <ds:schemaRefs>
     <ds:schemaRef ds:uri="http://schemas.openxmlformats.org/officeDocument/2006/bibliography"/>
   </ds:schemaRefs>

</xml_diff>